<commit_message>
Commit In-class Exercise 3
</commit_message>
<xml_diff>
--- a/_site/In-class_Ex/In-class_Ex02/In-class_Ex02.docx
+++ b/_site/In-class_Ex/In-class_Ex02/In-class_Ex02.docx
@@ -48,13 +48,22 @@
         <w:t xml:space="preserve">1/16/23</w:t>
       </w:r>
     </w:p>
+    <w:bookmarkStart w:id="31" w:name="overview"/>
+    <w:p>
+      <w:pPr>
+        <w:pStyle w:val="Heading2"/>
+      </w:pPr>
+      <w:r>
+        <w:t xml:space="preserve">1 Overview</w:t>
+      </w:r>
+    </w:p>
     <w:bookmarkStart w:id="22" w:name="setting-the-scene"/>
     <w:p>
       <w:pPr>
-        <w:pStyle w:val="Heading2"/>
-      </w:pPr>
-      <w:r>
-        <w:t xml:space="preserve">Setting the Scene</w:t>
+        <w:pStyle w:val="Heading3"/>
+      </w:pPr>
+      <w:r>
+        <w:t xml:space="preserve">1.1 Setting the Scene</w:t>
       </w:r>
     </w:p>
     <w:p>
@@ -116,10 +125,10 @@
     <w:bookmarkStart w:id="23" w:name="objectives"/>
     <w:p>
       <w:pPr>
-        <w:pStyle w:val="Heading2"/>
-      </w:pPr>
-      <w:r>
-        <w:t xml:space="preserve">Objectives</w:t>
+        <w:pStyle w:val="Heading3"/>
+      </w:pPr>
+      <w:r>
+        <w:t xml:space="preserve">1.2 Objectives</w:t>
       </w:r>
     </w:p>
     <w:p>
@@ -134,19 +143,19 @@
     <w:bookmarkStart w:id="29" w:name="the-data"/>
     <w:p>
       <w:pPr>
-        <w:pStyle w:val="Heading2"/>
-      </w:pPr>
-      <w:r>
-        <w:t xml:space="preserve">The Data</w:t>
+        <w:pStyle w:val="Heading3"/>
+      </w:pPr>
+      <w:r>
+        <w:t xml:space="preserve">1.3 The Data</w:t>
       </w:r>
     </w:p>
     <w:bookmarkStart w:id="25" w:name="apstial-data"/>
     <w:p>
       <w:pPr>
-        <w:pStyle w:val="Heading3"/>
-      </w:pPr>
-      <w:r>
-        <w:t xml:space="preserve">Apstial data</w:t>
+        <w:pStyle w:val="Heading4"/>
+      </w:pPr>
+      <w:r>
+        <w:t xml:space="preserve">1.3.1 Apstial data</w:t>
       </w:r>
     </w:p>
     <w:p>
@@ -178,10 +187,10 @@
     <w:bookmarkStart w:id="28" w:name="geospatial-data"/>
     <w:p>
       <w:pPr>
-        <w:pStyle w:val="Heading3"/>
-      </w:pPr>
-      <w:r>
-        <w:t xml:space="preserve">Geospatial data</w:t>
+        <w:pStyle w:val="Heading4"/>
+      </w:pPr>
+      <w:r>
+        <w:t xml:space="preserve">1.3.2 Geospatial data</w:t>
       </w:r>
     </w:p>
     <w:p>
@@ -228,10 +237,10 @@
     <w:bookmarkStart w:id="30" w:name="the-task"/>
     <w:p>
       <w:pPr>
-        <w:pStyle w:val="Heading2"/>
-      </w:pPr>
-      <w:r>
-        <w:t xml:space="preserve">The Task</w:t>
+        <w:pStyle w:val="Heading3"/>
+      </w:pPr>
+      <w:r>
+        <w:t xml:space="preserve">1.4 The Task</w:t>
       </w:r>
     </w:p>
     <w:p>
@@ -263,7 +272,7 @@
         <w:pStyle w:val="Compact"/>
       </w:pPr>
       <w:r>
-        <w:t xml:space="preserve">Using appropriate tidyr and dplyr methods, derive the proportion of functional and non-functional water point at LGA level.</w:t>
+        <w:t xml:space="preserve">Using appropriate tidyr and dplyr methods, derive the number of functional and non-functional water points at LGA level.</w:t>
       </w:r>
     </w:p>
     <w:p>
@@ -287,17 +296,18 @@
         <w:pStyle w:val="Compact"/>
       </w:pPr>
       <w:r>
-        <w:t xml:space="preserve">Visualising the distribution of water point by using appropriate analytical visualisation methods.</w:t>
+        <w:t xml:space="preserve">Visualising the distribution of water point by using appropriate statistical methods.</w:t>
       </w:r>
     </w:p>
     <w:bookmarkEnd w:id="30"/>
-    <w:bookmarkStart w:id="34" w:name="getting-started"/>
+    <w:bookmarkEnd w:id="31"/>
+    <w:bookmarkStart w:id="35" w:name="getting-started"/>
     <w:p>
       <w:pPr>
         <w:pStyle w:val="Heading2"/>
       </w:pPr>
       <w:r>
-        <w:t xml:space="preserve">Getting started</w:t>
+        <w:t xml:space="preserve">2 Getting started</w:t>
       </w:r>
     </w:p>
     <w:p>
@@ -350,18 +360,18 @@
                 <wp:inline>
                   <wp:extent cx="152400" cy="152400"/>
                   <wp:effectExtent b="0" l="0" r="0" t="0"/>
-                  <wp:docPr descr="" title="" id="32" name="Picture"/>
+                  <wp:docPr descr="" title="" id="33" name="Picture"/>
                   <a:graphic>
                     <a:graphicData uri="http://schemas.openxmlformats.org/drawingml/2006/picture">
                       <pic:pic>
                         <pic:nvPicPr>
-                          <pic:cNvPr descr="C:\PROGRA~1\RStudio\RESOUR~1\app\bin\quarto\share\formats\docx\note.png" id="33" name="Picture"/>
+                          <pic:cNvPr descr="C:\PROGRA~1\RStudio\RESOUR~1\app\bin\quarto\share\formats\docx\note.png" id="34" name="Picture"/>
                           <pic:cNvPicPr>
                             <a:picLocks noChangeArrowheads="1" noChangeAspect="1"/>
                           </pic:cNvPicPr>
                         </pic:nvPicPr>
                         <pic:blipFill>
-                          <a:blip r:embed="rId31"/>
+                          <a:blip r:embed="rId32"/>
                           <a:stretch>
                             <a:fillRect/>
                           </a:stretch>
@@ -453,14 +463,23 @@
         <w:t xml:space="preserve">(sf, tidyverse, funModeling)</w:t>
       </w:r>
     </w:p>
-    <w:bookmarkEnd w:id="34"/>
-    <w:bookmarkStart w:id="39" w:name="importing-geospatial"/>
+    <w:bookmarkEnd w:id="35"/>
+    <w:bookmarkStart w:id="50" w:name="handling-geospatial-data"/>
     <w:p>
       <w:pPr>
         <w:pStyle w:val="Heading2"/>
       </w:pPr>
       <w:r>
-        <w:t xml:space="preserve">Importing Geospatial</w:t>
+        <w:t xml:space="preserve">3 Handling Geospatial Data</w:t>
+      </w:r>
+    </w:p>
+    <w:bookmarkStart w:id="40" w:name="importing-geospatial"/>
+    <w:p>
+      <w:pPr>
+        <w:pStyle w:val="Heading3"/>
+      </w:pPr>
+      <w:r>
+        <w:t xml:space="preserve">3.1 Importing Geospatial</w:t>
       </w:r>
     </w:p>
     <w:tbl>
@@ -505,18 +524,18 @@
                 <wp:inline>
                   <wp:extent cx="152400" cy="152400"/>
                   <wp:effectExtent b="0" l="0" r="0" t="0"/>
-                  <wp:docPr descr="" title="" id="35" name="Picture"/>
+                  <wp:docPr descr="" title="" id="36" name="Picture"/>
                   <a:graphic>
                     <a:graphicData uri="http://schemas.openxmlformats.org/drawingml/2006/picture">
                       <pic:pic>
                         <pic:nvPicPr>
-                          <pic:cNvPr descr="C:\PROGRA~1\RStudio\RESOUR~1\app\bin\quarto\share\formats\docx\note.png" id="36" name="Picture"/>
+                          <pic:cNvPr descr="C:\PROGRA~1\RStudio\RESOUR~1\app\bin\quarto\share\formats\docx\note.png" id="37" name="Picture"/>
                           <pic:cNvPicPr>
                             <a:picLocks noChangeArrowheads="1" noChangeAspect="1"/>
                           </pic:cNvPicPr>
                         </pic:nvPicPr>
                         <pic:blipFill>
-                          <a:blip r:embed="rId31"/>
+                          <a:blip r:embed="rId32"/>
                           <a:stretch>
                             <a:fillRect/>
                           </a:stretch>
@@ -579,444 +598,444 @@
         </w:tc>
       </w:tr>
     </w:tbl>
-    <w:bookmarkStart w:id="37" w:name="the-geoboundaries-data-set"/>
+    <w:bookmarkStart w:id="38" w:name="the-geoboundaries-data-set"/>
+    <w:p>
+      <w:pPr>
+        <w:pStyle w:val="Heading4"/>
+      </w:pPr>
+      <w:r>
+        <w:t xml:space="preserve">3.1.1 The geoBoundaries data set</w:t>
+      </w:r>
+    </w:p>
+    <w:p>
+      <w:pPr>
+        <w:pStyle w:val="SourceCode"/>
+      </w:pPr>
+      <w:r>
+        <w:rPr>
+          <w:rStyle w:val="NormalTok"/>
+        </w:rPr>
+        <w:t xml:space="preserve">geoNGA </w:t>
+      </w:r>
+      <w:r>
+        <w:rPr>
+          <w:rStyle w:val="OtherTok"/>
+        </w:rPr>
+        <w:t xml:space="preserve">&lt;-</w:t>
+      </w:r>
+      <w:r>
+        <w:rPr>
+          <w:rStyle w:val="NormalTok"/>
+        </w:rPr>
+        <w:t xml:space="preserve"> </w:t>
+      </w:r>
+      <w:r>
+        <w:rPr>
+          <w:rStyle w:val="FunctionTok"/>
+        </w:rPr>
+        <w:t xml:space="preserve">st_read</w:t>
+      </w:r>
+      <w:r>
+        <w:rPr>
+          <w:rStyle w:val="NormalTok"/>
+        </w:rPr>
+        <w:t xml:space="preserve">(</w:t>
+      </w:r>
+      <w:r>
+        <w:rPr>
+          <w:rStyle w:val="StringTok"/>
+        </w:rPr>
+        <w:t xml:space="preserve">"data/geospatial/"</w:t>
+      </w:r>
+      <w:r>
+        <w:rPr>
+          <w:rStyle w:val="NormalTok"/>
+        </w:rPr>
+        <w:t xml:space="preserve">,</w:t>
+      </w:r>
+      <w:r>
+        <w:br/>
+      </w:r>
+      <w:r>
+        <w:rPr>
+          <w:rStyle w:val="NormalTok"/>
+        </w:rPr>
+        <w:t xml:space="preserve">                  </w:t>
+      </w:r>
+      <w:r>
+        <w:rPr>
+          <w:rStyle w:val="AttributeTok"/>
+        </w:rPr>
+        <w:t xml:space="preserve">layer =</w:t>
+      </w:r>
+      <w:r>
+        <w:rPr>
+          <w:rStyle w:val="NormalTok"/>
+        </w:rPr>
+        <w:t xml:space="preserve"> </w:t>
+      </w:r>
+      <w:r>
+        <w:rPr>
+          <w:rStyle w:val="StringTok"/>
+        </w:rPr>
+        <w:t xml:space="preserve">"geoBoundaries-NGA-ADM2"</w:t>
+      </w:r>
+      <w:r>
+        <w:rPr>
+          <w:rStyle w:val="NormalTok"/>
+        </w:rPr>
+        <w:t xml:space="preserve">) </w:t>
+      </w:r>
+      <w:r>
+        <w:rPr>
+          <w:rStyle w:val="SpecialCharTok"/>
+        </w:rPr>
+        <w:t xml:space="preserve">%&gt;%</w:t>
+      </w:r>
+      <w:r>
+        <w:br/>
+      </w:r>
+      <w:r>
+        <w:rPr>
+          <w:rStyle w:val="NormalTok"/>
+        </w:rPr>
+        <w:t xml:space="preserve">  </w:t>
+      </w:r>
+      <w:r>
+        <w:rPr>
+          <w:rStyle w:val="FunctionTok"/>
+        </w:rPr>
+        <w:t xml:space="preserve">st_transform</w:t>
+      </w:r>
+      <w:r>
+        <w:rPr>
+          <w:rStyle w:val="NormalTok"/>
+        </w:rPr>
+        <w:t xml:space="preserve">(</w:t>
+      </w:r>
+      <w:r>
+        <w:rPr>
+          <w:rStyle w:val="AttributeTok"/>
+        </w:rPr>
+        <w:t xml:space="preserve">crs =</w:t>
+      </w:r>
+      <w:r>
+        <w:rPr>
+          <w:rStyle w:val="NormalTok"/>
+        </w:rPr>
+        <w:t xml:space="preserve"> </w:t>
+      </w:r>
+      <w:r>
+        <w:rPr>
+          <w:rStyle w:val="DecValTok"/>
+        </w:rPr>
+        <w:t xml:space="preserve">26392</w:t>
+      </w:r>
+      <w:r>
+        <w:rPr>
+          <w:rStyle w:val="NormalTok"/>
+        </w:rPr>
+        <w:t xml:space="preserve">)</w:t>
+      </w:r>
+    </w:p>
+    <w:p>
+      <w:pPr>
+        <w:pStyle w:val="SourceCode"/>
+      </w:pPr>
+      <w:r>
+        <w:rPr>
+          <w:rStyle w:val="VerbatimChar"/>
+        </w:rPr>
+        <w:t xml:space="preserve">Reading layer `geoBoundaries-NGA-ADM2' from data source </w:t>
+      </w:r>
+      <w:r>
+        <w:br/>
+      </w:r>
+      <w:r>
+        <w:rPr>
+          <w:rStyle w:val="VerbatimChar"/>
+        </w:rPr>
+        <w:t xml:space="preserve">  `D:\tskam\IS415-GAA\In-class_Ex\In-class_Ex02\data\geospatial' </w:t>
+      </w:r>
+      <w:r>
+        <w:br/>
+      </w:r>
+      <w:r>
+        <w:rPr>
+          <w:rStyle w:val="VerbatimChar"/>
+        </w:rPr>
+        <w:t xml:space="preserve">  using driver `ESRI Shapefile'</w:t>
+      </w:r>
+      <w:r>
+        <w:br/>
+      </w:r>
+      <w:r>
+        <w:rPr>
+          <w:rStyle w:val="VerbatimChar"/>
+        </w:rPr>
+        <w:t xml:space="preserve">Simple feature collection with 774 features and 5 fields</w:t>
+      </w:r>
+      <w:r>
+        <w:br/>
+      </w:r>
+      <w:r>
+        <w:rPr>
+          <w:rStyle w:val="VerbatimChar"/>
+        </w:rPr>
+        <w:t xml:space="preserve">Geometry type: MULTIPOLYGON</w:t>
+      </w:r>
+      <w:r>
+        <w:br/>
+      </w:r>
+      <w:r>
+        <w:rPr>
+          <w:rStyle w:val="VerbatimChar"/>
+        </w:rPr>
+        <w:t xml:space="preserve">Dimension:     XY</w:t>
+      </w:r>
+      <w:r>
+        <w:br/>
+      </w:r>
+      <w:r>
+        <w:rPr>
+          <w:rStyle w:val="VerbatimChar"/>
+        </w:rPr>
+        <w:t xml:space="preserve">Bounding box:  xmin: 2.668534 ymin: 4.273007 xmax: 14.67882 ymax: 13.89442</w:t>
+      </w:r>
+      <w:r>
+        <w:br/>
+      </w:r>
+      <w:r>
+        <w:rPr>
+          <w:rStyle w:val="VerbatimChar"/>
+        </w:rPr>
+        <w:t xml:space="preserve">Geodetic CRS:  WGS 84</w:t>
+      </w:r>
+    </w:p>
+    <w:bookmarkEnd w:id="38"/>
+    <w:bookmarkStart w:id="39" w:name="the-nga-data-set"/>
+    <w:p>
+      <w:pPr>
+        <w:pStyle w:val="Heading4"/>
+      </w:pPr>
+      <w:r>
+        <w:t xml:space="preserve">3.1.2 The NGA data set</w:t>
+      </w:r>
+    </w:p>
+    <w:p>
+      <w:pPr>
+        <w:pStyle w:val="SourceCode"/>
+      </w:pPr>
+      <w:r>
+        <w:rPr>
+          <w:rStyle w:val="NormalTok"/>
+        </w:rPr>
+        <w:t xml:space="preserve">NGA </w:t>
+      </w:r>
+      <w:r>
+        <w:rPr>
+          <w:rStyle w:val="OtherTok"/>
+        </w:rPr>
+        <w:t xml:space="preserve">&lt;-</w:t>
+      </w:r>
+      <w:r>
+        <w:rPr>
+          <w:rStyle w:val="NormalTok"/>
+        </w:rPr>
+        <w:t xml:space="preserve"> </w:t>
+      </w:r>
+      <w:r>
+        <w:rPr>
+          <w:rStyle w:val="FunctionTok"/>
+        </w:rPr>
+        <w:t xml:space="preserve">st_read</w:t>
+      </w:r>
+      <w:r>
+        <w:rPr>
+          <w:rStyle w:val="NormalTok"/>
+        </w:rPr>
+        <w:t xml:space="preserve">(</w:t>
+      </w:r>
+      <w:r>
+        <w:rPr>
+          <w:rStyle w:val="StringTok"/>
+        </w:rPr>
+        <w:t xml:space="preserve">"data/geospatial/"</w:t>
+      </w:r>
+      <w:r>
+        <w:rPr>
+          <w:rStyle w:val="NormalTok"/>
+        </w:rPr>
+        <w:t xml:space="preserve">,</w:t>
+      </w:r>
+      <w:r>
+        <w:br/>
+      </w:r>
+      <w:r>
+        <w:rPr>
+          <w:rStyle w:val="NormalTok"/>
+        </w:rPr>
+        <w:t xml:space="preserve">               </w:t>
+      </w:r>
+      <w:r>
+        <w:rPr>
+          <w:rStyle w:val="AttributeTok"/>
+        </w:rPr>
+        <w:t xml:space="preserve">layer =</w:t>
+      </w:r>
+      <w:r>
+        <w:rPr>
+          <w:rStyle w:val="NormalTok"/>
+        </w:rPr>
+        <w:t xml:space="preserve"> </w:t>
+      </w:r>
+      <w:r>
+        <w:rPr>
+          <w:rStyle w:val="StringTok"/>
+        </w:rPr>
+        <w:t xml:space="preserve">"nga_admbnda_adm2"</w:t>
+      </w:r>
+      <w:r>
+        <w:rPr>
+          <w:rStyle w:val="NormalTok"/>
+        </w:rPr>
+        <w:t xml:space="preserve">) </w:t>
+      </w:r>
+      <w:r>
+        <w:rPr>
+          <w:rStyle w:val="SpecialCharTok"/>
+        </w:rPr>
+        <w:t xml:space="preserve">%&gt;%</w:t>
+      </w:r>
+      <w:r>
+        <w:br/>
+      </w:r>
+      <w:r>
+        <w:rPr>
+          <w:rStyle w:val="NormalTok"/>
+        </w:rPr>
+        <w:t xml:space="preserve">  </w:t>
+      </w:r>
+      <w:r>
+        <w:rPr>
+          <w:rStyle w:val="FunctionTok"/>
+        </w:rPr>
+        <w:t xml:space="preserve">st_transform</w:t>
+      </w:r>
+      <w:r>
+        <w:rPr>
+          <w:rStyle w:val="NormalTok"/>
+        </w:rPr>
+        <w:t xml:space="preserve">(</w:t>
+      </w:r>
+      <w:r>
+        <w:rPr>
+          <w:rStyle w:val="AttributeTok"/>
+        </w:rPr>
+        <w:t xml:space="preserve">crs =</w:t>
+      </w:r>
+      <w:r>
+        <w:rPr>
+          <w:rStyle w:val="NormalTok"/>
+        </w:rPr>
+        <w:t xml:space="preserve"> </w:t>
+      </w:r>
+      <w:r>
+        <w:rPr>
+          <w:rStyle w:val="DecValTok"/>
+        </w:rPr>
+        <w:t xml:space="preserve">26392</w:t>
+      </w:r>
+      <w:r>
+        <w:rPr>
+          <w:rStyle w:val="NormalTok"/>
+        </w:rPr>
+        <w:t xml:space="preserve">)</w:t>
+      </w:r>
+    </w:p>
+    <w:p>
+      <w:pPr>
+        <w:pStyle w:val="SourceCode"/>
+      </w:pPr>
+      <w:r>
+        <w:rPr>
+          <w:rStyle w:val="VerbatimChar"/>
+        </w:rPr>
+        <w:t xml:space="preserve">Reading layer `nga_admbnda_adm2' from data source </w:t>
+      </w:r>
+      <w:r>
+        <w:br/>
+      </w:r>
+      <w:r>
+        <w:rPr>
+          <w:rStyle w:val="VerbatimChar"/>
+        </w:rPr>
+        <w:t xml:space="preserve">  `D:\tskam\IS415-GAA\In-class_Ex\In-class_Ex02\data\geospatial' </w:t>
+      </w:r>
+      <w:r>
+        <w:br/>
+      </w:r>
+      <w:r>
+        <w:rPr>
+          <w:rStyle w:val="VerbatimChar"/>
+        </w:rPr>
+        <w:t xml:space="preserve">  using driver `ESRI Shapefile'</w:t>
+      </w:r>
+      <w:r>
+        <w:br/>
+      </w:r>
+      <w:r>
+        <w:rPr>
+          <w:rStyle w:val="VerbatimChar"/>
+        </w:rPr>
+        <w:t xml:space="preserve">Simple feature collection with 774 features and 16 fields</w:t>
+      </w:r>
+      <w:r>
+        <w:br/>
+      </w:r>
+      <w:r>
+        <w:rPr>
+          <w:rStyle w:val="VerbatimChar"/>
+        </w:rPr>
+        <w:t xml:space="preserve">Geometry type: MULTIPOLYGON</w:t>
+      </w:r>
+      <w:r>
+        <w:br/>
+      </w:r>
+      <w:r>
+        <w:rPr>
+          <w:rStyle w:val="VerbatimChar"/>
+        </w:rPr>
+        <w:t xml:space="preserve">Dimension:     XY</w:t>
+      </w:r>
+      <w:r>
+        <w:br/>
+      </w:r>
+      <w:r>
+        <w:rPr>
+          <w:rStyle w:val="VerbatimChar"/>
+        </w:rPr>
+        <w:t xml:space="preserve">Bounding box:  xmin: 2.668534 ymin: 4.273007 xmax: 14.67882 ymax: 13.89442</w:t>
+      </w:r>
+      <w:r>
+        <w:br/>
+      </w:r>
+      <w:r>
+        <w:rPr>
+          <w:rStyle w:val="VerbatimChar"/>
+        </w:rPr>
+        <w:t xml:space="preserve">Geodetic CRS:  WGS 84</w:t>
+      </w:r>
+    </w:p>
+    <w:bookmarkEnd w:id="39"/>
+    <w:bookmarkEnd w:id="40"/>
+    <w:bookmarkStart w:id="49" w:name="importing-aspatial-data"/>
     <w:p>
       <w:pPr>
         <w:pStyle w:val="Heading3"/>
       </w:pPr>
       <w:r>
-        <w:t xml:space="preserve">The geoBoundaries data set</w:t>
-      </w:r>
-    </w:p>
-    <w:p>
-      <w:pPr>
-        <w:pStyle w:val="SourceCode"/>
-      </w:pPr>
-      <w:r>
-        <w:rPr>
-          <w:rStyle w:val="NormalTok"/>
-        </w:rPr>
-        <w:t xml:space="preserve">geoNGA </w:t>
-      </w:r>
-      <w:r>
-        <w:rPr>
-          <w:rStyle w:val="OtherTok"/>
-        </w:rPr>
-        <w:t xml:space="preserve">&lt;-</w:t>
-      </w:r>
-      <w:r>
-        <w:rPr>
-          <w:rStyle w:val="NormalTok"/>
-        </w:rPr>
-        <w:t xml:space="preserve"> </w:t>
-      </w:r>
-      <w:r>
-        <w:rPr>
-          <w:rStyle w:val="FunctionTok"/>
-        </w:rPr>
-        <w:t xml:space="preserve">st_read</w:t>
-      </w:r>
-      <w:r>
-        <w:rPr>
-          <w:rStyle w:val="NormalTok"/>
-        </w:rPr>
-        <w:t xml:space="preserve">(</w:t>
-      </w:r>
-      <w:r>
-        <w:rPr>
-          <w:rStyle w:val="StringTok"/>
-        </w:rPr>
-        <w:t xml:space="preserve">"data/geospatial/"</w:t>
-      </w:r>
-      <w:r>
-        <w:rPr>
-          <w:rStyle w:val="NormalTok"/>
-        </w:rPr>
-        <w:t xml:space="preserve">,</w:t>
-      </w:r>
-      <w:r>
-        <w:br/>
-      </w:r>
-      <w:r>
-        <w:rPr>
-          <w:rStyle w:val="NormalTok"/>
-        </w:rPr>
-        <w:t xml:space="preserve">                  </w:t>
-      </w:r>
-      <w:r>
-        <w:rPr>
-          <w:rStyle w:val="AttributeTok"/>
-        </w:rPr>
-        <w:t xml:space="preserve">layer =</w:t>
-      </w:r>
-      <w:r>
-        <w:rPr>
-          <w:rStyle w:val="NormalTok"/>
-        </w:rPr>
-        <w:t xml:space="preserve"> </w:t>
-      </w:r>
-      <w:r>
-        <w:rPr>
-          <w:rStyle w:val="StringTok"/>
-        </w:rPr>
-        <w:t xml:space="preserve">"geoBoundaries-NGA-ADM2"</w:t>
-      </w:r>
-      <w:r>
-        <w:rPr>
-          <w:rStyle w:val="NormalTok"/>
-        </w:rPr>
-        <w:t xml:space="preserve">) </w:t>
-      </w:r>
-      <w:r>
-        <w:rPr>
-          <w:rStyle w:val="SpecialCharTok"/>
-        </w:rPr>
-        <w:t xml:space="preserve">%&gt;%</w:t>
-      </w:r>
-      <w:r>
-        <w:br/>
-      </w:r>
-      <w:r>
-        <w:rPr>
-          <w:rStyle w:val="NormalTok"/>
-        </w:rPr>
-        <w:t xml:space="preserve">  </w:t>
-      </w:r>
-      <w:r>
-        <w:rPr>
-          <w:rStyle w:val="FunctionTok"/>
-        </w:rPr>
-        <w:t xml:space="preserve">st_transform</w:t>
-      </w:r>
-      <w:r>
-        <w:rPr>
-          <w:rStyle w:val="NormalTok"/>
-        </w:rPr>
-        <w:t xml:space="preserve">(</w:t>
-      </w:r>
-      <w:r>
-        <w:rPr>
-          <w:rStyle w:val="AttributeTok"/>
-        </w:rPr>
-        <w:t xml:space="preserve">crs =</w:t>
-      </w:r>
-      <w:r>
-        <w:rPr>
-          <w:rStyle w:val="NormalTok"/>
-        </w:rPr>
-        <w:t xml:space="preserve"> </w:t>
-      </w:r>
-      <w:r>
-        <w:rPr>
-          <w:rStyle w:val="DecValTok"/>
-        </w:rPr>
-        <w:t xml:space="preserve">26392</w:t>
-      </w:r>
-      <w:r>
-        <w:rPr>
-          <w:rStyle w:val="NormalTok"/>
-        </w:rPr>
-        <w:t xml:space="preserve">)</w:t>
-      </w:r>
-    </w:p>
-    <w:p>
-      <w:pPr>
-        <w:pStyle w:val="SourceCode"/>
-      </w:pPr>
-      <w:r>
-        <w:rPr>
-          <w:rStyle w:val="VerbatimChar"/>
-        </w:rPr>
-        <w:t xml:space="preserve">Reading layer `geoBoundaries-NGA-ADM2' from data source </w:t>
-      </w:r>
-      <w:r>
-        <w:br/>
-      </w:r>
-      <w:r>
-        <w:rPr>
-          <w:rStyle w:val="VerbatimChar"/>
-        </w:rPr>
-        <w:t xml:space="preserve">  `D:\tskam\IS415-GAA\In-class_Ex\In-class_Ex02\data\geospatial' </w:t>
-      </w:r>
-      <w:r>
-        <w:br/>
-      </w:r>
-      <w:r>
-        <w:rPr>
-          <w:rStyle w:val="VerbatimChar"/>
-        </w:rPr>
-        <w:t xml:space="preserve">  using driver `ESRI Shapefile'</w:t>
-      </w:r>
-      <w:r>
-        <w:br/>
-      </w:r>
-      <w:r>
-        <w:rPr>
-          <w:rStyle w:val="VerbatimChar"/>
-        </w:rPr>
-        <w:t xml:space="preserve">Simple feature collection with 774 features and 5 fields</w:t>
-      </w:r>
-      <w:r>
-        <w:br/>
-      </w:r>
-      <w:r>
-        <w:rPr>
-          <w:rStyle w:val="VerbatimChar"/>
-        </w:rPr>
-        <w:t xml:space="preserve">Geometry type: MULTIPOLYGON</w:t>
-      </w:r>
-      <w:r>
-        <w:br/>
-      </w:r>
-      <w:r>
-        <w:rPr>
-          <w:rStyle w:val="VerbatimChar"/>
-        </w:rPr>
-        <w:t xml:space="preserve">Dimension:     XY</w:t>
-      </w:r>
-      <w:r>
-        <w:br/>
-      </w:r>
-      <w:r>
-        <w:rPr>
-          <w:rStyle w:val="VerbatimChar"/>
-        </w:rPr>
-        <w:t xml:space="preserve">Bounding box:  xmin: 2.668534 ymin: 4.273007 xmax: 14.67882 ymax: 13.89442</w:t>
-      </w:r>
-      <w:r>
-        <w:br/>
-      </w:r>
-      <w:r>
-        <w:rPr>
-          <w:rStyle w:val="VerbatimChar"/>
-        </w:rPr>
-        <w:t xml:space="preserve">Geodetic CRS:  WGS 84</w:t>
-      </w:r>
-    </w:p>
-    <w:bookmarkEnd w:id="37"/>
-    <w:bookmarkStart w:id="38" w:name="the-nga-data-set"/>
-    <w:p>
-      <w:pPr>
-        <w:pStyle w:val="Heading3"/>
-      </w:pPr>
-      <w:r>
-        <w:t xml:space="preserve">The NGA data set</w:t>
-      </w:r>
-    </w:p>
-    <w:p>
-      <w:pPr>
-        <w:pStyle w:val="SourceCode"/>
-      </w:pPr>
-      <w:r>
-        <w:rPr>
-          <w:rStyle w:val="NormalTok"/>
-        </w:rPr>
-        <w:t xml:space="preserve">NGA </w:t>
-      </w:r>
-      <w:r>
-        <w:rPr>
-          <w:rStyle w:val="OtherTok"/>
-        </w:rPr>
-        <w:t xml:space="preserve">&lt;-</w:t>
-      </w:r>
-      <w:r>
-        <w:rPr>
-          <w:rStyle w:val="NormalTok"/>
-        </w:rPr>
-        <w:t xml:space="preserve"> </w:t>
-      </w:r>
-      <w:r>
-        <w:rPr>
-          <w:rStyle w:val="FunctionTok"/>
-        </w:rPr>
-        <w:t xml:space="preserve">st_read</w:t>
-      </w:r>
-      <w:r>
-        <w:rPr>
-          <w:rStyle w:val="NormalTok"/>
-        </w:rPr>
-        <w:t xml:space="preserve">(</w:t>
-      </w:r>
-      <w:r>
-        <w:rPr>
-          <w:rStyle w:val="StringTok"/>
-        </w:rPr>
-        <w:t xml:space="preserve">"data/geospatial/"</w:t>
-      </w:r>
-      <w:r>
-        <w:rPr>
-          <w:rStyle w:val="NormalTok"/>
-        </w:rPr>
-        <w:t xml:space="preserve">,</w:t>
-      </w:r>
-      <w:r>
-        <w:br/>
-      </w:r>
-      <w:r>
-        <w:rPr>
-          <w:rStyle w:val="NormalTok"/>
-        </w:rPr>
-        <w:t xml:space="preserve">               </w:t>
-      </w:r>
-      <w:r>
-        <w:rPr>
-          <w:rStyle w:val="AttributeTok"/>
-        </w:rPr>
-        <w:t xml:space="preserve">layer =</w:t>
-      </w:r>
-      <w:r>
-        <w:rPr>
-          <w:rStyle w:val="NormalTok"/>
-        </w:rPr>
-        <w:t xml:space="preserve"> </w:t>
-      </w:r>
-      <w:r>
-        <w:rPr>
-          <w:rStyle w:val="StringTok"/>
-        </w:rPr>
-        <w:t xml:space="preserve">"nga_admbnda_adm2"</w:t>
-      </w:r>
-      <w:r>
-        <w:rPr>
-          <w:rStyle w:val="NormalTok"/>
-        </w:rPr>
-        <w:t xml:space="preserve">) </w:t>
-      </w:r>
-      <w:r>
-        <w:rPr>
-          <w:rStyle w:val="SpecialCharTok"/>
-        </w:rPr>
-        <w:t xml:space="preserve">%&gt;%</w:t>
-      </w:r>
-      <w:r>
-        <w:br/>
-      </w:r>
-      <w:r>
-        <w:rPr>
-          <w:rStyle w:val="NormalTok"/>
-        </w:rPr>
-        <w:t xml:space="preserve">  </w:t>
-      </w:r>
-      <w:r>
-        <w:rPr>
-          <w:rStyle w:val="FunctionTok"/>
-        </w:rPr>
-        <w:t xml:space="preserve">st_transform</w:t>
-      </w:r>
-      <w:r>
-        <w:rPr>
-          <w:rStyle w:val="NormalTok"/>
-        </w:rPr>
-        <w:t xml:space="preserve">(</w:t>
-      </w:r>
-      <w:r>
-        <w:rPr>
-          <w:rStyle w:val="AttributeTok"/>
-        </w:rPr>
-        <w:t xml:space="preserve">crs =</w:t>
-      </w:r>
-      <w:r>
-        <w:rPr>
-          <w:rStyle w:val="NormalTok"/>
-        </w:rPr>
-        <w:t xml:space="preserve"> </w:t>
-      </w:r>
-      <w:r>
-        <w:rPr>
-          <w:rStyle w:val="DecValTok"/>
-        </w:rPr>
-        <w:t xml:space="preserve">26392</w:t>
-      </w:r>
-      <w:r>
-        <w:rPr>
-          <w:rStyle w:val="NormalTok"/>
-        </w:rPr>
-        <w:t xml:space="preserve">)</w:t>
-      </w:r>
-    </w:p>
-    <w:p>
-      <w:pPr>
-        <w:pStyle w:val="SourceCode"/>
-      </w:pPr>
-      <w:r>
-        <w:rPr>
-          <w:rStyle w:val="VerbatimChar"/>
-        </w:rPr>
-        <w:t xml:space="preserve">Reading layer `nga_admbnda_adm2' from data source </w:t>
-      </w:r>
-      <w:r>
-        <w:br/>
-      </w:r>
-      <w:r>
-        <w:rPr>
-          <w:rStyle w:val="VerbatimChar"/>
-        </w:rPr>
-        <w:t xml:space="preserve">  `D:\tskam\IS415-GAA\In-class_Ex\In-class_Ex02\data\geospatial' </w:t>
-      </w:r>
-      <w:r>
-        <w:br/>
-      </w:r>
-      <w:r>
-        <w:rPr>
-          <w:rStyle w:val="VerbatimChar"/>
-        </w:rPr>
-        <w:t xml:space="preserve">  using driver `ESRI Shapefile'</w:t>
-      </w:r>
-      <w:r>
-        <w:br/>
-      </w:r>
-      <w:r>
-        <w:rPr>
-          <w:rStyle w:val="VerbatimChar"/>
-        </w:rPr>
-        <w:t xml:space="preserve">Simple feature collection with 774 features and 16 fields</w:t>
-      </w:r>
-      <w:r>
-        <w:br/>
-      </w:r>
-      <w:r>
-        <w:rPr>
-          <w:rStyle w:val="VerbatimChar"/>
-        </w:rPr>
-        <w:t xml:space="preserve">Geometry type: MULTIPOLYGON</w:t>
-      </w:r>
-      <w:r>
-        <w:br/>
-      </w:r>
-      <w:r>
-        <w:rPr>
-          <w:rStyle w:val="VerbatimChar"/>
-        </w:rPr>
-        <w:t xml:space="preserve">Dimension:     XY</w:t>
-      </w:r>
-      <w:r>
-        <w:br/>
-      </w:r>
-      <w:r>
-        <w:rPr>
-          <w:rStyle w:val="VerbatimChar"/>
-        </w:rPr>
-        <w:t xml:space="preserve">Bounding box:  xmin: 2.668534 ymin: 4.273007 xmax: 14.67882 ymax: 13.89442</w:t>
-      </w:r>
-      <w:r>
-        <w:br/>
-      </w:r>
-      <w:r>
-        <w:rPr>
-          <w:rStyle w:val="VerbatimChar"/>
-        </w:rPr>
-        <w:t xml:space="preserve">Geodetic CRS:  WGS 84</w:t>
-      </w:r>
-    </w:p>
-    <w:bookmarkEnd w:id="38"/>
-    <w:bookmarkEnd w:id="39"/>
-    <w:bookmarkStart w:id="43" w:name="importing-aspatial-data"/>
-    <w:p>
-      <w:pPr>
-        <w:pStyle w:val="Heading2"/>
-      </w:pPr>
-      <w:r>
-        <w:t xml:space="preserve">Importing Aspatial data</w:t>
+        <w:t xml:space="preserve">3.2 Importing Aspatial data</w:t>
       </w:r>
     </w:p>
     <w:tbl>
@@ -1061,18 +1080,18 @@
                 <wp:inline>
                   <wp:extent cx="152400" cy="152400"/>
                   <wp:effectExtent b="0" l="0" r="0" t="0"/>
-                  <wp:docPr descr="" title="" id="40" name="Picture"/>
+                  <wp:docPr descr="" title="" id="41" name="Picture"/>
                   <a:graphic>
                     <a:graphicData uri="http://schemas.openxmlformats.org/drawingml/2006/picture">
                       <pic:pic>
                         <pic:nvPicPr>
-                          <pic:cNvPr descr="C:\PROGRA~1\RStudio\RESOUR~1\app\bin\quarto\share\formats\docx\note.png" id="41" name="Picture"/>
+                          <pic:cNvPr descr="C:\PROGRA~1\RStudio\RESOUR~1\app\bin\quarto\share\formats\docx\note.png" id="42" name="Picture"/>
                           <pic:cNvPicPr>
                             <a:picLocks noChangeArrowheads="1" noChangeAspect="1"/>
                           </pic:cNvPicPr>
                         </pic:nvPicPr>
                         <pic:blipFill>
-                          <a:blip r:embed="rId31"/>
+                          <a:blip r:embed="rId32"/>
                           <a:stretch>
                             <a:fillRect/>
                           </a:stretch>
@@ -1257,24 +1276,13 @@
         <w:t xml:space="preserve">)</w:t>
       </w:r>
     </w:p>
-    <w:bookmarkStart w:id="42" w:name="write-the-extracted-data-into-rds-format"/>
-    <w:p>
-      <w:pPr>
-        <w:pStyle w:val="Heading3"/>
-      </w:pPr>
-      <w:r>
-        <w:t xml:space="preserve">Write the extracted data into rds format</w:t>
-      </w:r>
-    </w:p>
-    <w:bookmarkEnd w:id="42"/>
-    <w:bookmarkEnd w:id="43"/>
-    <w:bookmarkStart w:id="49" w:name="converting-aspatial-data-into-geospatial"/>
-    <w:p>
-      <w:pPr>
-        <w:pStyle w:val="Heading2"/>
-      </w:pPr>
-      <w:r>
-        <w:t xml:space="preserve">Converting Aspatial Data into Geospatial</w:t>
+    <w:bookmarkStart w:id="45" w:name="X94303777b3c1e6c02f55eff219b676a512355a0"/>
+    <w:p>
+      <w:pPr>
+        <w:pStyle w:val="Heading4"/>
+      </w:pPr>
+      <w:r>
+        <w:t xml:space="preserve">3.2.1 Converting water point data into sf point features</w:t>
       </w:r>
     </w:p>
     <w:tbl>
@@ -1319,18 +1327,18 @@
                 <wp:inline>
                   <wp:extent cx="152400" cy="152400"/>
                   <wp:effectExtent b="0" l="0" r="0" t="0"/>
-                  <wp:docPr descr="" title="" id="44" name="Picture"/>
+                  <wp:docPr descr="" title="" id="43" name="Picture"/>
                   <a:graphic>
                     <a:graphicData uri="http://schemas.openxmlformats.org/drawingml/2006/picture">
                       <pic:pic>
                         <pic:nvPicPr>
-                          <pic:cNvPr descr="C:\PROGRA~1\RStudio\RESOUR~1\app\bin\quarto\share\formats\docx\note.png" id="45" name="Picture"/>
+                          <pic:cNvPr descr="C:\PROGRA~1\RStudio\RESOUR~1\app\bin\quarto\share\formats\docx\note.png" id="44" name="Picture"/>
                           <pic:cNvPicPr>
                             <a:picLocks noChangeArrowheads="1" noChangeAspect="1"/>
                           </pic:cNvPicPr>
                         </pic:nvPicPr>
                         <pic:blipFill>
-                          <a:blip r:embed="rId31"/>
+                          <a:blip r:embed="rId32"/>
                           <a:stretch>
                             <a:fillRect/>
                           </a:stretch>
@@ -1950,13 +1958,14 @@
         <w:t xml:space="preserve">#   `#fecal_coliform_value` &lt;dbl&gt;, `#subjective_quality` &lt;chr&gt;, …</w:t>
       </w:r>
     </w:p>
-    <w:bookmarkStart w:id="48" w:name="projection-transformation"/>
-    <w:p>
-      <w:pPr>
-        <w:pStyle w:val="Heading3"/>
-      </w:pPr>
-      <w:r>
-        <w:t xml:space="preserve">Projection transformation</w:t>
+    <w:bookmarkEnd w:id="45"/>
+    <w:bookmarkStart w:id="48" w:name="Xe28cd3df2fb50f784a5d259722eb392491362d0"/>
+    <w:p>
+      <w:pPr>
+        <w:pStyle w:val="Heading4"/>
+      </w:pPr>
+      <w:r>
+        <w:t xml:space="preserve">3.2.2 Transforming into Nigeria projected coordinate system</w:t>
       </w:r>
     </w:p>
     <w:tbl>
@@ -2012,7 +2021,7 @@
                           </pic:cNvPicPr>
                         </pic:nvPicPr>
                         <pic:blipFill>
-                          <a:blip r:embed="rId31"/>
+                          <a:blip r:embed="rId32"/>
                           <a:stretch>
                             <a:fillRect/>
                           </a:stretch>
@@ -2151,6 +2160,3204 @@
     </w:p>
     <w:bookmarkEnd w:id="48"/>
     <w:bookmarkEnd w:id="49"/>
+    <w:bookmarkEnd w:id="50"/>
+    <w:bookmarkStart w:id="52" w:name="geospatial-data-cleaning"/>
+    <w:p>
+      <w:pPr>
+        <w:pStyle w:val="Heading2"/>
+      </w:pPr>
+      <w:r>
+        <w:t xml:space="preserve">4 Geospatial Data Cleaning</w:t>
+      </w:r>
+    </w:p>
+    <w:p>
+      <w:pPr>
+        <w:pStyle w:val="SourceCode"/>
+      </w:pPr>
+      <w:r>
+        <w:rPr>
+          <w:rStyle w:val="NormalTok"/>
+        </w:rPr>
+        <w:t xml:space="preserve">NGA </w:t>
+      </w:r>
+      <w:r>
+        <w:rPr>
+          <w:rStyle w:val="OtherTok"/>
+        </w:rPr>
+        <w:t xml:space="preserve">&lt;-</w:t>
+      </w:r>
+      <w:r>
+        <w:rPr>
+          <w:rStyle w:val="NormalTok"/>
+        </w:rPr>
+        <w:t xml:space="preserve"> NGA </w:t>
+      </w:r>
+      <w:r>
+        <w:rPr>
+          <w:rStyle w:val="SpecialCharTok"/>
+        </w:rPr>
+        <w:t xml:space="preserve">%&gt;%</w:t>
+      </w:r>
+      <w:r>
+        <w:br/>
+      </w:r>
+      <w:r>
+        <w:rPr>
+          <w:rStyle w:val="NormalTok"/>
+        </w:rPr>
+        <w:t xml:space="preserve">  </w:t>
+      </w:r>
+      <w:r>
+        <w:rPr>
+          <w:rStyle w:val="FunctionTok"/>
+        </w:rPr>
+        <w:t xml:space="preserve">select</w:t>
+      </w:r>
+      <w:r>
+        <w:rPr>
+          <w:rStyle w:val="NormalTok"/>
+        </w:rPr>
+        <w:t xml:space="preserve">(</w:t>
+      </w:r>
+      <w:r>
+        <w:rPr>
+          <w:rStyle w:val="FunctionTok"/>
+        </w:rPr>
+        <w:t xml:space="preserve">c</w:t>
+      </w:r>
+      <w:r>
+        <w:rPr>
+          <w:rStyle w:val="NormalTok"/>
+        </w:rPr>
+        <w:t xml:space="preserve">(</w:t>
+      </w:r>
+      <w:r>
+        <w:rPr>
+          <w:rStyle w:val="DecValTok"/>
+        </w:rPr>
+        <w:t xml:space="preserve">3</w:t>
+      </w:r>
+      <w:r>
+        <w:rPr>
+          <w:rStyle w:val="SpecialCharTok"/>
+        </w:rPr>
+        <w:t xml:space="preserve">:</w:t>
+      </w:r>
+      <w:r>
+        <w:rPr>
+          <w:rStyle w:val="DecValTok"/>
+        </w:rPr>
+        <w:t xml:space="preserve">4</w:t>
+      </w:r>
+      <w:r>
+        <w:rPr>
+          <w:rStyle w:val="NormalTok"/>
+        </w:rPr>
+        <w:t xml:space="preserve">, </w:t>
+      </w:r>
+      <w:r>
+        <w:rPr>
+          <w:rStyle w:val="DecValTok"/>
+        </w:rPr>
+        <w:t xml:space="preserve">8</w:t>
+      </w:r>
+      <w:r>
+        <w:rPr>
+          <w:rStyle w:val="SpecialCharTok"/>
+        </w:rPr>
+        <w:t xml:space="preserve">:</w:t>
+      </w:r>
+      <w:r>
+        <w:rPr>
+          <w:rStyle w:val="DecValTok"/>
+        </w:rPr>
+        <w:t xml:space="preserve">9</w:t>
+      </w:r>
+      <w:r>
+        <w:rPr>
+          <w:rStyle w:val="NormalTok"/>
+        </w:rPr>
+        <w:t xml:space="preserve">))</w:t>
+      </w:r>
+    </w:p>
+    <w:bookmarkStart w:id="51" w:name="checking-for-duplicate-name"/>
+    <w:p>
+      <w:pPr>
+        <w:pStyle w:val="Heading3"/>
+      </w:pPr>
+      <w:r>
+        <w:t xml:space="preserve">4.1 Checking for duplicate name</w:t>
+      </w:r>
+    </w:p>
+    <w:p>
+      <w:pPr>
+        <w:pStyle w:val="FirstParagraph"/>
+      </w:pPr>
+      <w:r>
+        <w:t xml:space="preserve">It is always important to check for duplicate name in the data main data fields. Using</w:t>
+      </w:r>
+      <w:r>
+        <w:t xml:space="preserve"> </w:t>
+      </w:r>
+      <w:r>
+        <w:rPr>
+          <w:rStyle w:val="VerbatimChar"/>
+        </w:rPr>
+        <w:t xml:space="preserve">duplicated()</w:t>
+      </w:r>
+      <w:r>
+        <w:t xml:space="preserve"> </w:t>
+      </w:r>
+      <w:r>
+        <w:t xml:space="preserve">of Base R, we can flag out LGA names that might be duplicated as shown in the code chunk below.</w:t>
+      </w:r>
+    </w:p>
+    <w:p>
+      <w:pPr>
+        <w:pStyle w:val="SourceCode"/>
+      </w:pPr>
+      <w:r>
+        <w:rPr>
+          <w:rStyle w:val="NormalTok"/>
+        </w:rPr>
+        <w:t xml:space="preserve">NGA</w:t>
+      </w:r>
+      <w:r>
+        <w:rPr>
+          <w:rStyle w:val="SpecialCharTok"/>
+        </w:rPr>
+        <w:t xml:space="preserve">$</w:t>
+      </w:r>
+      <w:r>
+        <w:rPr>
+          <w:rStyle w:val="NormalTok"/>
+        </w:rPr>
+        <w:t xml:space="preserve">ADM2_EN[</w:t>
+      </w:r>
+      <w:r>
+        <w:rPr>
+          <w:rStyle w:val="FunctionTok"/>
+        </w:rPr>
+        <w:t xml:space="preserve">duplicated</w:t>
+      </w:r>
+      <w:r>
+        <w:rPr>
+          <w:rStyle w:val="NormalTok"/>
+        </w:rPr>
+        <w:t xml:space="preserve">(NGA</w:t>
+      </w:r>
+      <w:r>
+        <w:rPr>
+          <w:rStyle w:val="SpecialCharTok"/>
+        </w:rPr>
+        <w:t xml:space="preserve">$</w:t>
+      </w:r>
+      <w:r>
+        <w:rPr>
+          <w:rStyle w:val="NormalTok"/>
+        </w:rPr>
+        <w:t xml:space="preserve">ADM2_EN)</w:t>
+      </w:r>
+      <w:r>
+        <w:rPr>
+          <w:rStyle w:val="SpecialCharTok"/>
+        </w:rPr>
+        <w:t xml:space="preserve">==</w:t>
+      </w:r>
+      <w:r>
+        <w:rPr>
+          <w:rStyle w:val="ConstantTok"/>
+        </w:rPr>
+        <w:t xml:space="preserve">TRUE</w:t>
+      </w:r>
+      <w:r>
+        <w:rPr>
+          <w:rStyle w:val="NormalTok"/>
+        </w:rPr>
+        <w:t xml:space="preserve">]</w:t>
+      </w:r>
+    </w:p>
+    <w:p>
+      <w:pPr>
+        <w:pStyle w:val="SourceCode"/>
+      </w:pPr>
+      <w:r>
+        <w:rPr>
+          <w:rStyle w:val="VerbatimChar"/>
+        </w:rPr>
+        <w:t xml:space="preserve">[1] "Bassa"    "Ifelodun" "Irepodun" "Nasarawa" "Obi"      "Surulere"</w:t>
+      </w:r>
+    </w:p>
+    <w:p>
+      <w:pPr>
+        <w:pStyle w:val="FirstParagraph"/>
+      </w:pPr>
+      <w:r>
+        <w:t xml:space="preserve">The printout above shows that there are 6 LGAs with the same name. A Google search using the coordinates showed that there are LGAs with the same name but are located in different states. For instances, there is a Bassa LGA in Kogi State and a Bassa LGA in Plateau State.</w:t>
+      </w:r>
+    </w:p>
+    <w:p>
+      <w:pPr>
+        <w:pStyle w:val="BodyText"/>
+      </w:pPr>
+      <w:r>
+        <w:t xml:space="preserve">Let us correct these errors by using the code chunk below.</w:t>
+      </w:r>
+    </w:p>
+    <w:p>
+      <w:pPr>
+        <w:pStyle w:val="SourceCode"/>
+      </w:pPr>
+      <w:r>
+        <w:rPr>
+          <w:rStyle w:val="NormalTok"/>
+        </w:rPr>
+        <w:t xml:space="preserve">NGA</w:t>
+      </w:r>
+      <w:r>
+        <w:rPr>
+          <w:rStyle w:val="SpecialCharTok"/>
+        </w:rPr>
+        <w:t xml:space="preserve">$</w:t>
+      </w:r>
+      <w:r>
+        <w:rPr>
+          <w:rStyle w:val="NormalTok"/>
+        </w:rPr>
+        <w:t xml:space="preserve">ADM2_EN[</w:t>
+      </w:r>
+      <w:r>
+        <w:rPr>
+          <w:rStyle w:val="DecValTok"/>
+        </w:rPr>
+        <w:t xml:space="preserve">94</w:t>
+      </w:r>
+      <w:r>
+        <w:rPr>
+          <w:rStyle w:val="NormalTok"/>
+        </w:rPr>
+        <w:t xml:space="preserve">] </w:t>
+      </w:r>
+      <w:r>
+        <w:rPr>
+          <w:rStyle w:val="OtherTok"/>
+        </w:rPr>
+        <w:t xml:space="preserve">&lt;-</w:t>
+      </w:r>
+      <w:r>
+        <w:rPr>
+          <w:rStyle w:val="NormalTok"/>
+        </w:rPr>
+        <w:t xml:space="preserve"> </w:t>
+      </w:r>
+      <w:r>
+        <w:rPr>
+          <w:rStyle w:val="StringTok"/>
+        </w:rPr>
+        <w:t xml:space="preserve">"Bassa, Kogi"</w:t>
+      </w:r>
+      <w:r>
+        <w:br/>
+      </w:r>
+      <w:r>
+        <w:rPr>
+          <w:rStyle w:val="NormalTok"/>
+        </w:rPr>
+        <w:t xml:space="preserve">NGA</w:t>
+      </w:r>
+      <w:r>
+        <w:rPr>
+          <w:rStyle w:val="SpecialCharTok"/>
+        </w:rPr>
+        <w:t xml:space="preserve">$</w:t>
+      </w:r>
+      <w:r>
+        <w:rPr>
+          <w:rStyle w:val="NormalTok"/>
+        </w:rPr>
+        <w:t xml:space="preserve">ADM2_EN[</w:t>
+      </w:r>
+      <w:r>
+        <w:rPr>
+          <w:rStyle w:val="DecValTok"/>
+        </w:rPr>
+        <w:t xml:space="preserve">95</w:t>
+      </w:r>
+      <w:r>
+        <w:rPr>
+          <w:rStyle w:val="NormalTok"/>
+        </w:rPr>
+        <w:t xml:space="preserve">] </w:t>
+      </w:r>
+      <w:r>
+        <w:rPr>
+          <w:rStyle w:val="OtherTok"/>
+        </w:rPr>
+        <w:t xml:space="preserve">&lt;-</w:t>
+      </w:r>
+      <w:r>
+        <w:rPr>
+          <w:rStyle w:val="NormalTok"/>
+        </w:rPr>
+        <w:t xml:space="preserve"> </w:t>
+      </w:r>
+      <w:r>
+        <w:rPr>
+          <w:rStyle w:val="StringTok"/>
+        </w:rPr>
+        <w:t xml:space="preserve">"Bassa, Plateau"</w:t>
+      </w:r>
+      <w:r>
+        <w:br/>
+      </w:r>
+      <w:r>
+        <w:rPr>
+          <w:rStyle w:val="NormalTok"/>
+        </w:rPr>
+        <w:t xml:space="preserve">NGA</w:t>
+      </w:r>
+      <w:r>
+        <w:rPr>
+          <w:rStyle w:val="SpecialCharTok"/>
+        </w:rPr>
+        <w:t xml:space="preserve">$</w:t>
+      </w:r>
+      <w:r>
+        <w:rPr>
+          <w:rStyle w:val="NormalTok"/>
+        </w:rPr>
+        <w:t xml:space="preserve">ADM2_EN[</w:t>
+      </w:r>
+      <w:r>
+        <w:rPr>
+          <w:rStyle w:val="DecValTok"/>
+        </w:rPr>
+        <w:t xml:space="preserve">304</w:t>
+      </w:r>
+      <w:r>
+        <w:rPr>
+          <w:rStyle w:val="NormalTok"/>
+        </w:rPr>
+        <w:t xml:space="preserve">] </w:t>
+      </w:r>
+      <w:r>
+        <w:rPr>
+          <w:rStyle w:val="OtherTok"/>
+        </w:rPr>
+        <w:t xml:space="preserve">&lt;-</w:t>
+      </w:r>
+      <w:r>
+        <w:rPr>
+          <w:rStyle w:val="NormalTok"/>
+        </w:rPr>
+        <w:t xml:space="preserve"> </w:t>
+      </w:r>
+      <w:r>
+        <w:rPr>
+          <w:rStyle w:val="StringTok"/>
+        </w:rPr>
+        <w:t xml:space="preserve">"Ifelodun, Kwara"</w:t>
+      </w:r>
+      <w:r>
+        <w:br/>
+      </w:r>
+      <w:r>
+        <w:rPr>
+          <w:rStyle w:val="NormalTok"/>
+        </w:rPr>
+        <w:t xml:space="preserve">NGA</w:t>
+      </w:r>
+      <w:r>
+        <w:rPr>
+          <w:rStyle w:val="SpecialCharTok"/>
+        </w:rPr>
+        <w:t xml:space="preserve">$</w:t>
+      </w:r>
+      <w:r>
+        <w:rPr>
+          <w:rStyle w:val="NormalTok"/>
+        </w:rPr>
+        <w:t xml:space="preserve">ADM2_EN[</w:t>
+      </w:r>
+      <w:r>
+        <w:rPr>
+          <w:rStyle w:val="DecValTok"/>
+        </w:rPr>
+        <w:t xml:space="preserve">305</w:t>
+      </w:r>
+      <w:r>
+        <w:rPr>
+          <w:rStyle w:val="NormalTok"/>
+        </w:rPr>
+        <w:t xml:space="preserve">] </w:t>
+      </w:r>
+      <w:r>
+        <w:rPr>
+          <w:rStyle w:val="OtherTok"/>
+        </w:rPr>
+        <w:t xml:space="preserve">&lt;-</w:t>
+      </w:r>
+      <w:r>
+        <w:rPr>
+          <w:rStyle w:val="NormalTok"/>
+        </w:rPr>
+        <w:t xml:space="preserve"> </w:t>
+      </w:r>
+      <w:r>
+        <w:rPr>
+          <w:rStyle w:val="StringTok"/>
+        </w:rPr>
+        <w:t xml:space="preserve">"Ifelodun, Osun"</w:t>
+      </w:r>
+      <w:r>
+        <w:br/>
+      </w:r>
+      <w:r>
+        <w:rPr>
+          <w:rStyle w:val="NormalTok"/>
+        </w:rPr>
+        <w:t xml:space="preserve">NGA</w:t>
+      </w:r>
+      <w:r>
+        <w:rPr>
+          <w:rStyle w:val="SpecialCharTok"/>
+        </w:rPr>
+        <w:t xml:space="preserve">$</w:t>
+      </w:r>
+      <w:r>
+        <w:rPr>
+          <w:rStyle w:val="NormalTok"/>
+        </w:rPr>
+        <w:t xml:space="preserve">ADM2_EN[</w:t>
+      </w:r>
+      <w:r>
+        <w:rPr>
+          <w:rStyle w:val="DecValTok"/>
+        </w:rPr>
+        <w:t xml:space="preserve">355</w:t>
+      </w:r>
+      <w:r>
+        <w:rPr>
+          <w:rStyle w:val="NormalTok"/>
+        </w:rPr>
+        <w:t xml:space="preserve">] </w:t>
+      </w:r>
+      <w:r>
+        <w:rPr>
+          <w:rStyle w:val="OtherTok"/>
+        </w:rPr>
+        <w:t xml:space="preserve">&lt;-</w:t>
+      </w:r>
+      <w:r>
+        <w:rPr>
+          <w:rStyle w:val="NormalTok"/>
+        </w:rPr>
+        <w:t xml:space="preserve"> </w:t>
+      </w:r>
+      <w:r>
+        <w:rPr>
+          <w:rStyle w:val="StringTok"/>
+        </w:rPr>
+        <w:t xml:space="preserve">"Irepodun, Kwara"</w:t>
+      </w:r>
+      <w:r>
+        <w:br/>
+      </w:r>
+      <w:r>
+        <w:rPr>
+          <w:rStyle w:val="NormalTok"/>
+        </w:rPr>
+        <w:t xml:space="preserve">NGA</w:t>
+      </w:r>
+      <w:r>
+        <w:rPr>
+          <w:rStyle w:val="SpecialCharTok"/>
+        </w:rPr>
+        <w:t xml:space="preserve">$</w:t>
+      </w:r>
+      <w:r>
+        <w:rPr>
+          <w:rStyle w:val="NormalTok"/>
+        </w:rPr>
+        <w:t xml:space="preserve">ADM2_EN[</w:t>
+      </w:r>
+      <w:r>
+        <w:rPr>
+          <w:rStyle w:val="DecValTok"/>
+        </w:rPr>
+        <w:t xml:space="preserve">356</w:t>
+      </w:r>
+      <w:r>
+        <w:rPr>
+          <w:rStyle w:val="NormalTok"/>
+        </w:rPr>
+        <w:t xml:space="preserve">] </w:t>
+      </w:r>
+      <w:r>
+        <w:rPr>
+          <w:rStyle w:val="OtherTok"/>
+        </w:rPr>
+        <w:t xml:space="preserve">&lt;-</w:t>
+      </w:r>
+      <w:r>
+        <w:rPr>
+          <w:rStyle w:val="NormalTok"/>
+        </w:rPr>
+        <w:t xml:space="preserve"> </w:t>
+      </w:r>
+      <w:r>
+        <w:rPr>
+          <w:rStyle w:val="StringTok"/>
+        </w:rPr>
+        <w:t xml:space="preserve">"Irepodun, Osun"</w:t>
+      </w:r>
+      <w:r>
+        <w:br/>
+      </w:r>
+      <w:r>
+        <w:rPr>
+          <w:rStyle w:val="NormalTok"/>
+        </w:rPr>
+        <w:t xml:space="preserve">NGA</w:t>
+      </w:r>
+      <w:r>
+        <w:rPr>
+          <w:rStyle w:val="SpecialCharTok"/>
+        </w:rPr>
+        <w:t xml:space="preserve">$</w:t>
+      </w:r>
+      <w:r>
+        <w:rPr>
+          <w:rStyle w:val="NormalTok"/>
+        </w:rPr>
+        <w:t xml:space="preserve">ADM2_EN[</w:t>
+      </w:r>
+      <w:r>
+        <w:rPr>
+          <w:rStyle w:val="DecValTok"/>
+        </w:rPr>
+        <w:t xml:space="preserve">519</w:t>
+      </w:r>
+      <w:r>
+        <w:rPr>
+          <w:rStyle w:val="NormalTok"/>
+        </w:rPr>
+        <w:t xml:space="preserve">] </w:t>
+      </w:r>
+      <w:r>
+        <w:rPr>
+          <w:rStyle w:val="OtherTok"/>
+        </w:rPr>
+        <w:t xml:space="preserve">&lt;-</w:t>
+      </w:r>
+      <w:r>
+        <w:rPr>
+          <w:rStyle w:val="NormalTok"/>
+        </w:rPr>
+        <w:t xml:space="preserve"> </w:t>
+      </w:r>
+      <w:r>
+        <w:rPr>
+          <w:rStyle w:val="StringTok"/>
+        </w:rPr>
+        <w:t xml:space="preserve">"Nasarawa, Kano"</w:t>
+      </w:r>
+      <w:r>
+        <w:br/>
+      </w:r>
+      <w:r>
+        <w:rPr>
+          <w:rStyle w:val="NormalTok"/>
+        </w:rPr>
+        <w:t xml:space="preserve">NGA</w:t>
+      </w:r>
+      <w:r>
+        <w:rPr>
+          <w:rStyle w:val="SpecialCharTok"/>
+        </w:rPr>
+        <w:t xml:space="preserve">$</w:t>
+      </w:r>
+      <w:r>
+        <w:rPr>
+          <w:rStyle w:val="NormalTok"/>
+        </w:rPr>
+        <w:t xml:space="preserve">ADM2_EN[</w:t>
+      </w:r>
+      <w:r>
+        <w:rPr>
+          <w:rStyle w:val="DecValTok"/>
+        </w:rPr>
+        <w:t xml:space="preserve">519</w:t>
+      </w:r>
+      <w:r>
+        <w:rPr>
+          <w:rStyle w:val="NormalTok"/>
+        </w:rPr>
+        <w:t xml:space="preserve">] </w:t>
+      </w:r>
+      <w:r>
+        <w:rPr>
+          <w:rStyle w:val="OtherTok"/>
+        </w:rPr>
+        <w:t xml:space="preserve">&lt;-</w:t>
+      </w:r>
+      <w:r>
+        <w:rPr>
+          <w:rStyle w:val="NormalTok"/>
+        </w:rPr>
+        <w:t xml:space="preserve"> </w:t>
+      </w:r>
+      <w:r>
+        <w:rPr>
+          <w:rStyle w:val="StringTok"/>
+        </w:rPr>
+        <w:t xml:space="preserve">"Nasarawa, Nasarawa"</w:t>
+      </w:r>
+      <w:r>
+        <w:br/>
+      </w:r>
+      <w:r>
+        <w:rPr>
+          <w:rStyle w:val="NormalTok"/>
+        </w:rPr>
+        <w:t xml:space="preserve">NGA</w:t>
+      </w:r>
+      <w:r>
+        <w:rPr>
+          <w:rStyle w:val="SpecialCharTok"/>
+        </w:rPr>
+        <w:t xml:space="preserve">$</w:t>
+      </w:r>
+      <w:r>
+        <w:rPr>
+          <w:rStyle w:val="NormalTok"/>
+        </w:rPr>
+        <w:t xml:space="preserve">ADM2_EN[</w:t>
+      </w:r>
+      <w:r>
+        <w:rPr>
+          <w:rStyle w:val="DecValTok"/>
+        </w:rPr>
+        <w:t xml:space="preserve">546</w:t>
+      </w:r>
+      <w:r>
+        <w:rPr>
+          <w:rStyle w:val="NormalTok"/>
+        </w:rPr>
+        <w:t xml:space="preserve">] </w:t>
+      </w:r>
+      <w:r>
+        <w:rPr>
+          <w:rStyle w:val="OtherTok"/>
+        </w:rPr>
+        <w:t xml:space="preserve">&lt;-</w:t>
+      </w:r>
+      <w:r>
+        <w:rPr>
+          <w:rStyle w:val="NormalTok"/>
+        </w:rPr>
+        <w:t xml:space="preserve"> </w:t>
+      </w:r>
+      <w:r>
+        <w:rPr>
+          <w:rStyle w:val="StringTok"/>
+        </w:rPr>
+        <w:t xml:space="preserve">"Obi, Benue"</w:t>
+      </w:r>
+      <w:r>
+        <w:br/>
+      </w:r>
+      <w:r>
+        <w:rPr>
+          <w:rStyle w:val="NormalTok"/>
+        </w:rPr>
+        <w:t xml:space="preserve">NGA</w:t>
+      </w:r>
+      <w:r>
+        <w:rPr>
+          <w:rStyle w:val="SpecialCharTok"/>
+        </w:rPr>
+        <w:t xml:space="preserve">$</w:t>
+      </w:r>
+      <w:r>
+        <w:rPr>
+          <w:rStyle w:val="NormalTok"/>
+        </w:rPr>
+        <w:t xml:space="preserve">ADM2_EN[</w:t>
+      </w:r>
+      <w:r>
+        <w:rPr>
+          <w:rStyle w:val="DecValTok"/>
+        </w:rPr>
+        <w:t xml:space="preserve">547</w:t>
+      </w:r>
+      <w:r>
+        <w:rPr>
+          <w:rStyle w:val="NormalTok"/>
+        </w:rPr>
+        <w:t xml:space="preserve">] </w:t>
+      </w:r>
+      <w:r>
+        <w:rPr>
+          <w:rStyle w:val="OtherTok"/>
+        </w:rPr>
+        <w:t xml:space="preserve">&lt;-</w:t>
+      </w:r>
+      <w:r>
+        <w:rPr>
+          <w:rStyle w:val="NormalTok"/>
+        </w:rPr>
+        <w:t xml:space="preserve"> </w:t>
+      </w:r>
+      <w:r>
+        <w:rPr>
+          <w:rStyle w:val="StringTok"/>
+        </w:rPr>
+        <w:t xml:space="preserve">"Obi, Nasarawa"</w:t>
+      </w:r>
+      <w:r>
+        <w:br/>
+      </w:r>
+      <w:r>
+        <w:rPr>
+          <w:rStyle w:val="NormalTok"/>
+        </w:rPr>
+        <w:t xml:space="preserve">NGA</w:t>
+      </w:r>
+      <w:r>
+        <w:rPr>
+          <w:rStyle w:val="SpecialCharTok"/>
+        </w:rPr>
+        <w:t xml:space="preserve">$</w:t>
+      </w:r>
+      <w:r>
+        <w:rPr>
+          <w:rStyle w:val="NormalTok"/>
+        </w:rPr>
+        <w:t xml:space="preserve">ADM2_EN[</w:t>
+      </w:r>
+      <w:r>
+        <w:rPr>
+          <w:rStyle w:val="DecValTok"/>
+        </w:rPr>
+        <w:t xml:space="preserve">693</w:t>
+      </w:r>
+      <w:r>
+        <w:rPr>
+          <w:rStyle w:val="NormalTok"/>
+        </w:rPr>
+        <w:t xml:space="preserve">] </w:t>
+      </w:r>
+      <w:r>
+        <w:rPr>
+          <w:rStyle w:val="OtherTok"/>
+        </w:rPr>
+        <w:t xml:space="preserve">&lt;-</w:t>
+      </w:r>
+      <w:r>
+        <w:rPr>
+          <w:rStyle w:val="NormalTok"/>
+        </w:rPr>
+        <w:t xml:space="preserve"> </w:t>
+      </w:r>
+      <w:r>
+        <w:rPr>
+          <w:rStyle w:val="StringTok"/>
+        </w:rPr>
+        <w:t xml:space="preserve">"Surulere, Lagos"</w:t>
+      </w:r>
+      <w:r>
+        <w:br/>
+      </w:r>
+      <w:r>
+        <w:rPr>
+          <w:rStyle w:val="NormalTok"/>
+        </w:rPr>
+        <w:t xml:space="preserve">NGA</w:t>
+      </w:r>
+      <w:r>
+        <w:rPr>
+          <w:rStyle w:val="SpecialCharTok"/>
+        </w:rPr>
+        <w:t xml:space="preserve">$</w:t>
+      </w:r>
+      <w:r>
+        <w:rPr>
+          <w:rStyle w:val="NormalTok"/>
+        </w:rPr>
+        <w:t xml:space="preserve">ADM2_EN[</w:t>
+      </w:r>
+      <w:r>
+        <w:rPr>
+          <w:rStyle w:val="DecValTok"/>
+        </w:rPr>
+        <w:t xml:space="preserve">694</w:t>
+      </w:r>
+      <w:r>
+        <w:rPr>
+          <w:rStyle w:val="NormalTok"/>
+        </w:rPr>
+        <w:t xml:space="preserve">] </w:t>
+      </w:r>
+      <w:r>
+        <w:rPr>
+          <w:rStyle w:val="OtherTok"/>
+        </w:rPr>
+        <w:t xml:space="preserve">&lt;-</w:t>
+      </w:r>
+      <w:r>
+        <w:rPr>
+          <w:rStyle w:val="NormalTok"/>
+        </w:rPr>
+        <w:t xml:space="preserve"> </w:t>
+      </w:r>
+      <w:r>
+        <w:rPr>
+          <w:rStyle w:val="StringTok"/>
+        </w:rPr>
+        <w:t xml:space="preserve">"Surulere, Oyo"</w:t>
+      </w:r>
+    </w:p>
+    <w:p>
+      <w:pPr>
+        <w:pStyle w:val="FirstParagraph"/>
+      </w:pPr>
+      <w:r>
+        <w:t xml:space="preserve">Now, let us rerun the code chunk below to confirm that the duplicated name issue has been addressed.</w:t>
+      </w:r>
+    </w:p>
+    <w:p>
+      <w:pPr>
+        <w:pStyle w:val="SourceCode"/>
+      </w:pPr>
+      <w:r>
+        <w:rPr>
+          <w:rStyle w:val="NormalTok"/>
+        </w:rPr>
+        <w:t xml:space="preserve">NGA</w:t>
+      </w:r>
+      <w:r>
+        <w:rPr>
+          <w:rStyle w:val="SpecialCharTok"/>
+        </w:rPr>
+        <w:t xml:space="preserve">$</w:t>
+      </w:r>
+      <w:r>
+        <w:rPr>
+          <w:rStyle w:val="NormalTok"/>
+        </w:rPr>
+        <w:t xml:space="preserve">ADM2_EN[</w:t>
+      </w:r>
+      <w:r>
+        <w:rPr>
+          <w:rStyle w:val="FunctionTok"/>
+        </w:rPr>
+        <w:t xml:space="preserve">duplicated</w:t>
+      </w:r>
+      <w:r>
+        <w:rPr>
+          <w:rStyle w:val="NormalTok"/>
+        </w:rPr>
+        <w:t xml:space="preserve">(NGA</w:t>
+      </w:r>
+      <w:r>
+        <w:rPr>
+          <w:rStyle w:val="SpecialCharTok"/>
+        </w:rPr>
+        <w:t xml:space="preserve">$</w:t>
+      </w:r>
+      <w:r>
+        <w:rPr>
+          <w:rStyle w:val="NormalTok"/>
+        </w:rPr>
+        <w:t xml:space="preserve">ADM2_EN)</w:t>
+      </w:r>
+      <w:r>
+        <w:rPr>
+          <w:rStyle w:val="SpecialCharTok"/>
+        </w:rPr>
+        <w:t xml:space="preserve">==</w:t>
+      </w:r>
+      <w:r>
+        <w:rPr>
+          <w:rStyle w:val="ConstantTok"/>
+        </w:rPr>
+        <w:t xml:space="preserve">TRUE</w:t>
+      </w:r>
+      <w:r>
+        <w:rPr>
+          <w:rStyle w:val="NormalTok"/>
+        </w:rPr>
+        <w:t xml:space="preserve">]</w:t>
+      </w:r>
+    </w:p>
+    <w:p>
+      <w:pPr>
+        <w:pStyle w:val="SourceCode"/>
+      </w:pPr>
+      <w:r>
+        <w:rPr>
+          <w:rStyle w:val="VerbatimChar"/>
+        </w:rPr>
+        <w:t xml:space="preserve">character(0)</w:t>
+      </w:r>
+    </w:p>
+    <w:bookmarkEnd w:id="51"/>
+    <w:bookmarkEnd w:id="52"/>
+    <w:bookmarkStart w:id="68" w:name="data-wrangling-for-water-point-data"/>
+    <w:p>
+      <w:pPr>
+        <w:pStyle w:val="Heading2"/>
+      </w:pPr>
+      <w:r>
+        <w:t xml:space="preserve">5 Data Wrangling for Water Point Data</w:t>
+      </w:r>
+    </w:p>
+    <w:p>
+      <w:pPr>
+        <w:pStyle w:val="SourceCode"/>
+      </w:pPr>
+      <w:r>
+        <w:rPr>
+          <w:rStyle w:val="FunctionTok"/>
+        </w:rPr>
+        <w:t xml:space="preserve">freq</w:t>
+      </w:r>
+      <w:r>
+        <w:rPr>
+          <w:rStyle w:val="NormalTok"/>
+        </w:rPr>
+        <w:t xml:space="preserve">(</w:t>
+      </w:r>
+      <w:r>
+        <w:rPr>
+          <w:rStyle w:val="AttributeTok"/>
+        </w:rPr>
+        <w:t xml:space="preserve">data =</w:t>
+      </w:r>
+      <w:r>
+        <w:rPr>
+          <w:rStyle w:val="NormalTok"/>
+        </w:rPr>
+        <w:t xml:space="preserve"> wp_sf,</w:t>
+      </w:r>
+      <w:r>
+        <w:br/>
+      </w:r>
+      <w:r>
+        <w:rPr>
+          <w:rStyle w:val="NormalTok"/>
+        </w:rPr>
+        <w:t xml:space="preserve">     </w:t>
+      </w:r>
+      <w:r>
+        <w:rPr>
+          <w:rStyle w:val="AttributeTok"/>
+        </w:rPr>
+        <w:t xml:space="preserve">input =</w:t>
+      </w:r>
+      <w:r>
+        <w:rPr>
+          <w:rStyle w:val="NormalTok"/>
+        </w:rPr>
+        <w:t xml:space="preserve"> </w:t>
+      </w:r>
+      <w:r>
+        <w:rPr>
+          <w:rStyle w:val="StringTok"/>
+        </w:rPr>
+        <w:t xml:space="preserve">'#status_clean'</w:t>
+      </w:r>
+      <w:r>
+        <w:rPr>
+          <w:rStyle w:val="NormalTok"/>
+        </w:rPr>
+        <w:t xml:space="preserve">)</w:t>
+      </w:r>
+    </w:p>
+    <w:p>
+      <w:pPr>
+        <w:pStyle w:val="FirstParagraph"/>
+      </w:pPr>
+      <w:r>
+        <w:drawing>
+          <wp:inline>
+            <wp:extent cx="4620126" cy="3696101"/>
+            <wp:effectExtent b="0" l="0" r="0" t="0"/>
+            <wp:docPr descr="" title="" id="54" name="Picture"/>
+            <a:graphic>
+              <a:graphicData uri="http://schemas.openxmlformats.org/drawingml/2006/picture">
+                <pic:pic>
+                  <pic:nvPicPr>
+                    <pic:cNvPr descr="In-class_Ex02_files/figure-docx/unnamed-chunk-12-1.png" id="55" name="Picture"/>
+                    <pic:cNvPicPr>
+                      <a:picLocks noChangeArrowheads="1" noChangeAspect="1"/>
+                    </pic:cNvPicPr>
+                  </pic:nvPicPr>
+                  <pic:blipFill>
+                    <a:blip r:embed="rId53"/>
+                    <a:stretch>
+                      <a:fillRect/>
+                    </a:stretch>
+                  </pic:blipFill>
+                  <pic:spPr bwMode="auto">
+                    <a:xfrm>
+                      <a:off x="0" y="0"/>
+                      <a:ext cx="4620126" cy="3696101"/>
+                    </a:xfrm>
+                    <a:prstGeom prst="rect">
+                      <a:avLst/>
+                    </a:prstGeom>
+                    <a:noFill/>
+                    <a:ln w="9525">
+                      <a:noFill/>
+                      <a:headEnd/>
+                      <a:tailEnd/>
+                    </a:ln>
+                  </pic:spPr>
+                </pic:pic>
+              </a:graphicData>
+            </a:graphic>
+          </wp:inline>
+        </w:drawing>
+      </w:r>
+    </w:p>
+    <w:p>
+      <w:pPr>
+        <w:pStyle w:val="SourceCode"/>
+      </w:pPr>
+      <w:r>
+        <w:rPr>
+          <w:rStyle w:val="VerbatimChar"/>
+        </w:rPr>
+        <w:t xml:space="preserve">                     #status_clean frequency percentage cumulative_perc</w:t>
+      </w:r>
+      <w:r>
+        <w:br/>
+      </w:r>
+      <w:r>
+        <w:rPr>
+          <w:rStyle w:val="VerbatimChar"/>
+        </w:rPr>
+        <w:t xml:space="preserve">1                       Functional     45883      48.29           48.29</w:t>
+      </w:r>
+      <w:r>
+        <w:br/>
+      </w:r>
+      <w:r>
+        <w:rPr>
+          <w:rStyle w:val="VerbatimChar"/>
+        </w:rPr>
+        <w:t xml:space="preserve">2                   Non-Functional     29385      30.93           79.22</w:t>
+      </w:r>
+      <w:r>
+        <w:br/>
+      </w:r>
+      <w:r>
+        <w:rPr>
+          <w:rStyle w:val="VerbatimChar"/>
+        </w:rPr>
+        <w:t xml:space="preserve">3                             &lt;NA&gt;     10656      11.22           90.44</w:t>
+      </w:r>
+      <w:r>
+        <w:br/>
+      </w:r>
+      <w:r>
+        <w:rPr>
+          <w:rStyle w:val="VerbatimChar"/>
+        </w:rPr>
+        <w:t xml:space="preserve">4      Functional but needs repair      4579       4.82           95.26</w:t>
+      </w:r>
+      <w:r>
+        <w:br/>
+      </w:r>
+      <w:r>
+        <w:rPr>
+          <w:rStyle w:val="VerbatimChar"/>
+        </w:rPr>
+        <w:t xml:space="preserve">5 Non-Functional due to dry season      2403       2.53           97.79</w:t>
+      </w:r>
+      <w:r>
+        <w:br/>
+      </w:r>
+      <w:r>
+        <w:rPr>
+          <w:rStyle w:val="VerbatimChar"/>
+        </w:rPr>
+        <w:t xml:space="preserve">6        Functional but not in use      1686       1.77           99.56</w:t>
+      </w:r>
+      <w:r>
+        <w:br/>
+      </w:r>
+      <w:r>
+        <w:rPr>
+          <w:rStyle w:val="VerbatimChar"/>
+        </w:rPr>
+        <w:t xml:space="preserve">7         Abandoned/Decommissioned       234       0.25           99.81</w:t>
+      </w:r>
+      <w:r>
+        <w:br/>
+      </w:r>
+      <w:r>
+        <w:rPr>
+          <w:rStyle w:val="VerbatimChar"/>
+        </w:rPr>
+        <w:t xml:space="preserve">8                        Abandoned       175       0.18           99.99</w:t>
+      </w:r>
+      <w:r>
+        <w:br/>
+      </w:r>
+      <w:r>
+        <w:rPr>
+          <w:rStyle w:val="VerbatimChar"/>
+        </w:rPr>
+        <w:t xml:space="preserve">9 Non functional due to dry season         7       0.01          100.00</w:t>
+      </w:r>
+    </w:p>
+    <w:p>
+      <w:pPr>
+        <w:pStyle w:val="FirstParagraph"/>
+      </w:pPr>
+      <w:r>
+        <w:t xml:space="preserve">We will then load the data in rds format. In the following code chunk, we will also rename the column from #status_clean to status_clean for easier handling in subsequent steps. In addition, replace_na() is used to recode all the NA values in status_clean into unknown.</w:t>
+      </w:r>
+    </w:p>
+    <w:p>
+      <w:pPr>
+        <w:pStyle w:val="SourceCode"/>
+      </w:pPr>
+      <w:r>
+        <w:rPr>
+          <w:rStyle w:val="NormalTok"/>
+        </w:rPr>
+        <w:t xml:space="preserve">wp_sf_nga </w:t>
+      </w:r>
+      <w:r>
+        <w:rPr>
+          <w:rStyle w:val="OtherTok"/>
+        </w:rPr>
+        <w:t xml:space="preserve">&lt;-</w:t>
+      </w:r>
+      <w:r>
+        <w:rPr>
+          <w:rStyle w:val="NormalTok"/>
+        </w:rPr>
+        <w:t xml:space="preserve"> wp_sf </w:t>
+      </w:r>
+      <w:r>
+        <w:rPr>
+          <w:rStyle w:val="SpecialCharTok"/>
+        </w:rPr>
+        <w:t xml:space="preserve">%&gt;%</w:t>
+      </w:r>
+      <w:r>
+        <w:rPr>
+          <w:rStyle w:val="NormalTok"/>
+        </w:rPr>
+        <w:t xml:space="preserve"> </w:t>
+      </w:r>
+      <w:r>
+        <w:br/>
+      </w:r>
+      <w:r>
+        <w:rPr>
+          <w:rStyle w:val="NormalTok"/>
+        </w:rPr>
+        <w:t xml:space="preserve">  </w:t>
+      </w:r>
+      <w:r>
+        <w:rPr>
+          <w:rStyle w:val="FunctionTok"/>
+        </w:rPr>
+        <w:t xml:space="preserve">rename</w:t>
+      </w:r>
+      <w:r>
+        <w:rPr>
+          <w:rStyle w:val="NormalTok"/>
+        </w:rPr>
+        <w:t xml:space="preserve">(</w:t>
+      </w:r>
+      <w:r>
+        <w:rPr>
+          <w:rStyle w:val="AttributeTok"/>
+        </w:rPr>
+        <w:t xml:space="preserve">status_clean =</w:t>
+      </w:r>
+      <w:r>
+        <w:rPr>
+          <w:rStyle w:val="NormalTok"/>
+        </w:rPr>
+        <w:t xml:space="preserve"> </w:t>
+      </w:r>
+      <w:r>
+        <w:rPr>
+          <w:rStyle w:val="StringTok"/>
+        </w:rPr>
+        <w:t xml:space="preserve">'#status_clean'</w:t>
+      </w:r>
+      <w:r>
+        <w:rPr>
+          <w:rStyle w:val="NormalTok"/>
+        </w:rPr>
+        <w:t xml:space="preserve">) </w:t>
+      </w:r>
+      <w:r>
+        <w:rPr>
+          <w:rStyle w:val="SpecialCharTok"/>
+        </w:rPr>
+        <w:t xml:space="preserve">%&gt;%</w:t>
+      </w:r>
+      <w:r>
+        <w:br/>
+      </w:r>
+      <w:r>
+        <w:rPr>
+          <w:rStyle w:val="NormalTok"/>
+        </w:rPr>
+        <w:t xml:space="preserve">  </w:t>
+      </w:r>
+      <w:r>
+        <w:rPr>
+          <w:rStyle w:val="FunctionTok"/>
+        </w:rPr>
+        <w:t xml:space="preserve">select</w:t>
+      </w:r>
+      <w:r>
+        <w:rPr>
+          <w:rStyle w:val="NormalTok"/>
+        </w:rPr>
+        <w:t xml:space="preserve">(status_clean) </w:t>
+      </w:r>
+      <w:r>
+        <w:rPr>
+          <w:rStyle w:val="SpecialCharTok"/>
+        </w:rPr>
+        <w:t xml:space="preserve">%&gt;%</w:t>
+      </w:r>
+      <w:r>
+        <w:br/>
+      </w:r>
+      <w:r>
+        <w:rPr>
+          <w:rStyle w:val="NormalTok"/>
+        </w:rPr>
+        <w:t xml:space="preserve">  </w:t>
+      </w:r>
+      <w:r>
+        <w:rPr>
+          <w:rStyle w:val="FunctionTok"/>
+        </w:rPr>
+        <w:t xml:space="preserve">mutate</w:t>
+      </w:r>
+      <w:r>
+        <w:rPr>
+          <w:rStyle w:val="NormalTok"/>
+        </w:rPr>
+        <w:t xml:space="preserve">(</w:t>
+      </w:r>
+      <w:r>
+        <w:rPr>
+          <w:rStyle w:val="AttributeTok"/>
+        </w:rPr>
+        <w:t xml:space="preserve">status_clean =</w:t>
+      </w:r>
+      <w:r>
+        <w:rPr>
+          <w:rStyle w:val="NormalTok"/>
+        </w:rPr>
+        <w:t xml:space="preserve"> </w:t>
+      </w:r>
+      <w:r>
+        <w:rPr>
+          <w:rStyle w:val="FunctionTok"/>
+        </w:rPr>
+        <w:t xml:space="preserve">replace_na</w:t>
+      </w:r>
+      <w:r>
+        <w:rPr>
+          <w:rStyle w:val="NormalTok"/>
+        </w:rPr>
+        <w:t xml:space="preserve">(</w:t>
+      </w:r>
+      <w:r>
+        <w:br/>
+      </w:r>
+      <w:r>
+        <w:rPr>
+          <w:rStyle w:val="NormalTok"/>
+        </w:rPr>
+        <w:t xml:space="preserve">    status_clean, </w:t>
+      </w:r>
+      <w:r>
+        <w:rPr>
+          <w:rStyle w:val="StringTok"/>
+        </w:rPr>
+        <w:t xml:space="preserve">"unknown"</w:t>
+      </w:r>
+      <w:r>
+        <w:rPr>
+          <w:rStyle w:val="NormalTok"/>
+        </w:rPr>
+        <w:t xml:space="preserve">))</w:t>
+      </w:r>
+    </w:p>
+    <w:p>
+      <w:pPr>
+        <w:pStyle w:val="FirstParagraph"/>
+      </w:pPr>
+      <w:r>
+        <w:t xml:space="preserve">Extracting Water Point Data</w:t>
+      </w:r>
+    </w:p>
+    <w:p>
+      <w:pPr>
+        <w:pStyle w:val="SourceCode"/>
+      </w:pPr>
+      <w:r>
+        <w:rPr>
+          <w:rStyle w:val="NormalTok"/>
+        </w:rPr>
+        <w:t xml:space="preserve">wp_functional </w:t>
+      </w:r>
+      <w:r>
+        <w:rPr>
+          <w:rStyle w:val="OtherTok"/>
+        </w:rPr>
+        <w:t xml:space="preserve">&lt;-</w:t>
+      </w:r>
+      <w:r>
+        <w:rPr>
+          <w:rStyle w:val="NormalTok"/>
+        </w:rPr>
+        <w:t xml:space="preserve"> wp_sf_nga </w:t>
+      </w:r>
+      <w:r>
+        <w:rPr>
+          <w:rStyle w:val="SpecialCharTok"/>
+        </w:rPr>
+        <w:t xml:space="preserve">%&gt;%</w:t>
+      </w:r>
+      <w:r>
+        <w:br/>
+      </w:r>
+      <w:r>
+        <w:rPr>
+          <w:rStyle w:val="NormalTok"/>
+        </w:rPr>
+        <w:t xml:space="preserve">  </w:t>
+      </w:r>
+      <w:r>
+        <w:rPr>
+          <w:rStyle w:val="FunctionTok"/>
+        </w:rPr>
+        <w:t xml:space="preserve">filter</w:t>
+      </w:r>
+      <w:r>
+        <w:rPr>
+          <w:rStyle w:val="NormalTok"/>
+        </w:rPr>
+        <w:t xml:space="preserve">(status_clean </w:t>
+      </w:r>
+      <w:r>
+        <w:rPr>
+          <w:rStyle w:val="SpecialCharTok"/>
+        </w:rPr>
+        <w:t xml:space="preserve">%in%</w:t>
+      </w:r>
+      <w:r>
+        <w:br/>
+      </w:r>
+      <w:r>
+        <w:rPr>
+          <w:rStyle w:val="NormalTok"/>
+        </w:rPr>
+        <w:t xml:space="preserve">           </w:t>
+      </w:r>
+      <w:r>
+        <w:rPr>
+          <w:rStyle w:val="FunctionTok"/>
+        </w:rPr>
+        <w:t xml:space="preserve">c</w:t>
+      </w:r>
+      <w:r>
+        <w:rPr>
+          <w:rStyle w:val="NormalTok"/>
+        </w:rPr>
+        <w:t xml:space="preserve">(</w:t>
+      </w:r>
+      <w:r>
+        <w:rPr>
+          <w:rStyle w:val="StringTok"/>
+        </w:rPr>
+        <w:t xml:space="preserve">"Functional"</w:t>
+      </w:r>
+      <w:r>
+        <w:rPr>
+          <w:rStyle w:val="NormalTok"/>
+        </w:rPr>
+        <w:t xml:space="preserve">,</w:t>
+      </w:r>
+      <w:r>
+        <w:br/>
+      </w:r>
+      <w:r>
+        <w:rPr>
+          <w:rStyle w:val="NormalTok"/>
+        </w:rPr>
+        <w:t xml:space="preserve">             </w:t>
+      </w:r>
+      <w:r>
+        <w:rPr>
+          <w:rStyle w:val="StringTok"/>
+        </w:rPr>
+        <w:t xml:space="preserve">"Functional but not in use"</w:t>
+      </w:r>
+      <w:r>
+        <w:rPr>
+          <w:rStyle w:val="NormalTok"/>
+        </w:rPr>
+        <w:t xml:space="preserve">,</w:t>
+      </w:r>
+      <w:r>
+        <w:br/>
+      </w:r>
+      <w:r>
+        <w:rPr>
+          <w:rStyle w:val="NormalTok"/>
+        </w:rPr>
+        <w:t xml:space="preserve">             </w:t>
+      </w:r>
+      <w:r>
+        <w:rPr>
+          <w:rStyle w:val="StringTok"/>
+        </w:rPr>
+        <w:t xml:space="preserve">"Functional but needs repair"</w:t>
+      </w:r>
+      <w:r>
+        <w:rPr>
+          <w:rStyle w:val="NormalTok"/>
+        </w:rPr>
+        <w:t xml:space="preserve">))</w:t>
+      </w:r>
+    </w:p>
+    <w:p>
+      <w:pPr>
+        <w:pStyle w:val="SourceCode"/>
+      </w:pPr>
+      <w:r>
+        <w:rPr>
+          <w:rStyle w:val="NormalTok"/>
+        </w:rPr>
+        <w:t xml:space="preserve">wp_nonfunctional </w:t>
+      </w:r>
+      <w:r>
+        <w:rPr>
+          <w:rStyle w:val="OtherTok"/>
+        </w:rPr>
+        <w:t xml:space="preserve">&lt;-</w:t>
+      </w:r>
+      <w:r>
+        <w:rPr>
+          <w:rStyle w:val="NormalTok"/>
+        </w:rPr>
+        <w:t xml:space="preserve"> wp_sf_nga </w:t>
+      </w:r>
+      <w:r>
+        <w:rPr>
+          <w:rStyle w:val="SpecialCharTok"/>
+        </w:rPr>
+        <w:t xml:space="preserve">%&gt;%</w:t>
+      </w:r>
+      <w:r>
+        <w:br/>
+      </w:r>
+      <w:r>
+        <w:rPr>
+          <w:rStyle w:val="NormalTok"/>
+        </w:rPr>
+        <w:t xml:space="preserve">  </w:t>
+      </w:r>
+      <w:r>
+        <w:rPr>
+          <w:rStyle w:val="FunctionTok"/>
+        </w:rPr>
+        <w:t xml:space="preserve">filter</w:t>
+      </w:r>
+      <w:r>
+        <w:rPr>
+          <w:rStyle w:val="NormalTok"/>
+        </w:rPr>
+        <w:t xml:space="preserve">(status_clean </w:t>
+      </w:r>
+      <w:r>
+        <w:rPr>
+          <w:rStyle w:val="SpecialCharTok"/>
+        </w:rPr>
+        <w:t xml:space="preserve">%in%</w:t>
+      </w:r>
+      <w:r>
+        <w:br/>
+      </w:r>
+      <w:r>
+        <w:rPr>
+          <w:rStyle w:val="NormalTok"/>
+        </w:rPr>
+        <w:t xml:space="preserve">           </w:t>
+      </w:r>
+      <w:r>
+        <w:rPr>
+          <w:rStyle w:val="FunctionTok"/>
+        </w:rPr>
+        <w:t xml:space="preserve">c</w:t>
+      </w:r>
+      <w:r>
+        <w:rPr>
+          <w:rStyle w:val="NormalTok"/>
+        </w:rPr>
+        <w:t xml:space="preserve">(</w:t>
+      </w:r>
+      <w:r>
+        <w:rPr>
+          <w:rStyle w:val="StringTok"/>
+        </w:rPr>
+        <w:t xml:space="preserve">"Abandoned/Decommissioned"</w:t>
+      </w:r>
+      <w:r>
+        <w:rPr>
+          <w:rStyle w:val="NormalTok"/>
+        </w:rPr>
+        <w:t xml:space="preserve">,</w:t>
+      </w:r>
+      <w:r>
+        <w:br/>
+      </w:r>
+      <w:r>
+        <w:rPr>
+          <w:rStyle w:val="NormalTok"/>
+        </w:rPr>
+        <w:t xml:space="preserve">             </w:t>
+      </w:r>
+      <w:r>
+        <w:rPr>
+          <w:rStyle w:val="StringTok"/>
+        </w:rPr>
+        <w:t xml:space="preserve">"Abandoned"</w:t>
+      </w:r>
+      <w:r>
+        <w:rPr>
+          <w:rStyle w:val="NormalTok"/>
+        </w:rPr>
+        <w:t xml:space="preserve">,</w:t>
+      </w:r>
+      <w:r>
+        <w:br/>
+      </w:r>
+      <w:r>
+        <w:rPr>
+          <w:rStyle w:val="NormalTok"/>
+        </w:rPr>
+        <w:t xml:space="preserve">             </w:t>
+      </w:r>
+      <w:r>
+        <w:rPr>
+          <w:rStyle w:val="StringTok"/>
+        </w:rPr>
+        <w:t xml:space="preserve">"Non-Functional due to dry season"</w:t>
+      </w:r>
+      <w:r>
+        <w:rPr>
+          <w:rStyle w:val="NormalTok"/>
+        </w:rPr>
+        <w:t xml:space="preserve">,</w:t>
+      </w:r>
+      <w:r>
+        <w:br/>
+      </w:r>
+      <w:r>
+        <w:rPr>
+          <w:rStyle w:val="NormalTok"/>
+        </w:rPr>
+        <w:t xml:space="preserve">             </w:t>
+      </w:r>
+      <w:r>
+        <w:rPr>
+          <w:rStyle w:val="StringTok"/>
+        </w:rPr>
+        <w:t xml:space="preserve">"Non-Functional"</w:t>
+      </w:r>
+      <w:r>
+        <w:rPr>
+          <w:rStyle w:val="NormalTok"/>
+        </w:rPr>
+        <w:t xml:space="preserve">,</w:t>
+      </w:r>
+      <w:r>
+        <w:br/>
+      </w:r>
+      <w:r>
+        <w:rPr>
+          <w:rStyle w:val="NormalTok"/>
+        </w:rPr>
+        <w:t xml:space="preserve">             </w:t>
+      </w:r>
+      <w:r>
+        <w:rPr>
+          <w:rStyle w:val="StringTok"/>
+        </w:rPr>
+        <w:t xml:space="preserve">"Non functional due to dry season"</w:t>
+      </w:r>
+      <w:r>
+        <w:rPr>
+          <w:rStyle w:val="NormalTok"/>
+        </w:rPr>
+        <w:t xml:space="preserve">))</w:t>
+      </w:r>
+    </w:p>
+    <w:p>
+      <w:pPr>
+        <w:pStyle w:val="SourceCode"/>
+      </w:pPr>
+      <w:r>
+        <w:rPr>
+          <w:rStyle w:val="NormalTok"/>
+        </w:rPr>
+        <w:t xml:space="preserve">wp_unknown </w:t>
+      </w:r>
+      <w:r>
+        <w:rPr>
+          <w:rStyle w:val="OtherTok"/>
+        </w:rPr>
+        <w:t xml:space="preserve">&lt;-</w:t>
+      </w:r>
+      <w:r>
+        <w:rPr>
+          <w:rStyle w:val="NormalTok"/>
+        </w:rPr>
+        <w:t xml:space="preserve"> wp_sf_nga </w:t>
+      </w:r>
+      <w:r>
+        <w:rPr>
+          <w:rStyle w:val="SpecialCharTok"/>
+        </w:rPr>
+        <w:t xml:space="preserve">%&gt;%</w:t>
+      </w:r>
+      <w:r>
+        <w:br/>
+      </w:r>
+      <w:r>
+        <w:rPr>
+          <w:rStyle w:val="NormalTok"/>
+        </w:rPr>
+        <w:t xml:space="preserve">  </w:t>
+      </w:r>
+      <w:r>
+        <w:rPr>
+          <w:rStyle w:val="FunctionTok"/>
+        </w:rPr>
+        <w:t xml:space="preserve">filter</w:t>
+      </w:r>
+      <w:r>
+        <w:rPr>
+          <w:rStyle w:val="NormalTok"/>
+        </w:rPr>
+        <w:t xml:space="preserve">(status_clean </w:t>
+      </w:r>
+      <w:r>
+        <w:rPr>
+          <w:rStyle w:val="SpecialCharTok"/>
+        </w:rPr>
+        <w:t xml:space="preserve">==</w:t>
+      </w:r>
+      <w:r>
+        <w:rPr>
+          <w:rStyle w:val="NormalTok"/>
+        </w:rPr>
+        <w:t xml:space="preserve"> </w:t>
+      </w:r>
+      <w:r>
+        <w:rPr>
+          <w:rStyle w:val="StringTok"/>
+        </w:rPr>
+        <w:t xml:space="preserve">"unknown"</w:t>
+      </w:r>
+      <w:r>
+        <w:rPr>
+          <w:rStyle w:val="NormalTok"/>
+        </w:rPr>
+        <w:t xml:space="preserve">)</w:t>
+      </w:r>
+    </w:p>
+    <w:p>
+      <w:pPr>
+        <w:pStyle w:val="SourceCode"/>
+      </w:pPr>
+      <w:r>
+        <w:rPr>
+          <w:rStyle w:val="FunctionTok"/>
+        </w:rPr>
+        <w:t xml:space="preserve">freq</w:t>
+      </w:r>
+      <w:r>
+        <w:rPr>
+          <w:rStyle w:val="NormalTok"/>
+        </w:rPr>
+        <w:t xml:space="preserve">(</w:t>
+      </w:r>
+      <w:r>
+        <w:rPr>
+          <w:rStyle w:val="AttributeTok"/>
+        </w:rPr>
+        <w:t xml:space="preserve">data =</w:t>
+      </w:r>
+      <w:r>
+        <w:rPr>
+          <w:rStyle w:val="NormalTok"/>
+        </w:rPr>
+        <w:t xml:space="preserve"> wp_functional,</w:t>
+      </w:r>
+      <w:r>
+        <w:br/>
+      </w:r>
+      <w:r>
+        <w:rPr>
+          <w:rStyle w:val="NormalTok"/>
+        </w:rPr>
+        <w:t xml:space="preserve">     </w:t>
+      </w:r>
+      <w:r>
+        <w:rPr>
+          <w:rStyle w:val="AttributeTok"/>
+        </w:rPr>
+        <w:t xml:space="preserve">input =</w:t>
+      </w:r>
+      <w:r>
+        <w:rPr>
+          <w:rStyle w:val="NormalTok"/>
+        </w:rPr>
+        <w:t xml:space="preserve"> </w:t>
+      </w:r>
+      <w:r>
+        <w:rPr>
+          <w:rStyle w:val="StringTok"/>
+        </w:rPr>
+        <w:t xml:space="preserve">'status_clean'</w:t>
+      </w:r>
+      <w:r>
+        <w:rPr>
+          <w:rStyle w:val="NormalTok"/>
+        </w:rPr>
+        <w:t xml:space="preserve">)</w:t>
+      </w:r>
+    </w:p>
+    <w:p>
+      <w:pPr>
+        <w:pStyle w:val="FirstParagraph"/>
+      </w:pPr>
+      <w:r>
+        <w:drawing>
+          <wp:inline>
+            <wp:extent cx="4620126" cy="3696101"/>
+            <wp:effectExtent b="0" l="0" r="0" t="0"/>
+            <wp:docPr descr="" title="" id="57" name="Picture"/>
+            <a:graphic>
+              <a:graphicData uri="http://schemas.openxmlformats.org/drawingml/2006/picture">
+                <pic:pic>
+                  <pic:nvPicPr>
+                    <pic:cNvPr descr="In-class_Ex02_files/figure-docx/unnamed-chunk-17-1.png" id="58" name="Picture"/>
+                    <pic:cNvPicPr>
+                      <a:picLocks noChangeArrowheads="1" noChangeAspect="1"/>
+                    </pic:cNvPicPr>
+                  </pic:nvPicPr>
+                  <pic:blipFill>
+                    <a:blip r:embed="rId56"/>
+                    <a:stretch>
+                      <a:fillRect/>
+                    </a:stretch>
+                  </pic:blipFill>
+                  <pic:spPr bwMode="auto">
+                    <a:xfrm>
+                      <a:off x="0" y="0"/>
+                      <a:ext cx="4620126" cy="3696101"/>
+                    </a:xfrm>
+                    <a:prstGeom prst="rect">
+                      <a:avLst/>
+                    </a:prstGeom>
+                    <a:noFill/>
+                    <a:ln w="9525">
+                      <a:noFill/>
+                      <a:headEnd/>
+                      <a:tailEnd/>
+                    </a:ln>
+                  </pic:spPr>
+                </pic:pic>
+              </a:graphicData>
+            </a:graphic>
+          </wp:inline>
+        </w:drawing>
+      </w:r>
+    </w:p>
+    <w:p>
+      <w:pPr>
+        <w:pStyle w:val="SourceCode"/>
+      </w:pPr>
+      <w:r>
+        <w:rPr>
+          <w:rStyle w:val="VerbatimChar"/>
+        </w:rPr>
+        <w:t xml:space="preserve">                 status_clean frequency percentage cumulative_perc</w:t>
+      </w:r>
+      <w:r>
+        <w:br/>
+      </w:r>
+      <w:r>
+        <w:rPr>
+          <w:rStyle w:val="VerbatimChar"/>
+        </w:rPr>
+        <w:t xml:space="preserve">1                  Functional     45883      87.99           87.99</w:t>
+      </w:r>
+      <w:r>
+        <w:br/>
+      </w:r>
+      <w:r>
+        <w:rPr>
+          <w:rStyle w:val="VerbatimChar"/>
+        </w:rPr>
+        <w:t xml:space="preserve">2 Functional but needs repair      4579       8.78           96.77</w:t>
+      </w:r>
+      <w:r>
+        <w:br/>
+      </w:r>
+      <w:r>
+        <w:rPr>
+          <w:rStyle w:val="VerbatimChar"/>
+        </w:rPr>
+        <w:t xml:space="preserve">3   Functional but not in use      1686       3.23          100.00</w:t>
+      </w:r>
+    </w:p>
+    <w:p>
+      <w:pPr>
+        <w:pStyle w:val="SourceCode"/>
+      </w:pPr>
+      <w:r>
+        <w:rPr>
+          <w:rStyle w:val="FunctionTok"/>
+        </w:rPr>
+        <w:t xml:space="preserve">freq</w:t>
+      </w:r>
+      <w:r>
+        <w:rPr>
+          <w:rStyle w:val="NormalTok"/>
+        </w:rPr>
+        <w:t xml:space="preserve">(</w:t>
+      </w:r>
+      <w:r>
+        <w:rPr>
+          <w:rStyle w:val="AttributeTok"/>
+        </w:rPr>
+        <w:t xml:space="preserve">data =</w:t>
+      </w:r>
+      <w:r>
+        <w:rPr>
+          <w:rStyle w:val="NormalTok"/>
+        </w:rPr>
+        <w:t xml:space="preserve"> wp_nonfunctional,</w:t>
+      </w:r>
+      <w:r>
+        <w:br/>
+      </w:r>
+      <w:r>
+        <w:rPr>
+          <w:rStyle w:val="NormalTok"/>
+        </w:rPr>
+        <w:t xml:space="preserve">     </w:t>
+      </w:r>
+      <w:r>
+        <w:rPr>
+          <w:rStyle w:val="AttributeTok"/>
+        </w:rPr>
+        <w:t xml:space="preserve">input =</w:t>
+      </w:r>
+      <w:r>
+        <w:rPr>
+          <w:rStyle w:val="NormalTok"/>
+        </w:rPr>
+        <w:t xml:space="preserve"> </w:t>
+      </w:r>
+      <w:r>
+        <w:rPr>
+          <w:rStyle w:val="StringTok"/>
+        </w:rPr>
+        <w:t xml:space="preserve">'status_clean'</w:t>
+      </w:r>
+      <w:r>
+        <w:rPr>
+          <w:rStyle w:val="NormalTok"/>
+        </w:rPr>
+        <w:t xml:space="preserve">)</w:t>
+      </w:r>
+    </w:p>
+    <w:p>
+      <w:pPr>
+        <w:pStyle w:val="FirstParagraph"/>
+      </w:pPr>
+      <w:r>
+        <w:drawing>
+          <wp:inline>
+            <wp:extent cx="4620126" cy="3696101"/>
+            <wp:effectExtent b="0" l="0" r="0" t="0"/>
+            <wp:docPr descr="" title="" id="60" name="Picture"/>
+            <a:graphic>
+              <a:graphicData uri="http://schemas.openxmlformats.org/drawingml/2006/picture">
+                <pic:pic>
+                  <pic:nvPicPr>
+                    <pic:cNvPr descr="In-class_Ex02_files/figure-docx/unnamed-chunk-17-2.png" id="61" name="Picture"/>
+                    <pic:cNvPicPr>
+                      <a:picLocks noChangeArrowheads="1" noChangeAspect="1"/>
+                    </pic:cNvPicPr>
+                  </pic:nvPicPr>
+                  <pic:blipFill>
+                    <a:blip r:embed="rId59"/>
+                    <a:stretch>
+                      <a:fillRect/>
+                    </a:stretch>
+                  </pic:blipFill>
+                  <pic:spPr bwMode="auto">
+                    <a:xfrm>
+                      <a:off x="0" y="0"/>
+                      <a:ext cx="4620126" cy="3696101"/>
+                    </a:xfrm>
+                    <a:prstGeom prst="rect">
+                      <a:avLst/>
+                    </a:prstGeom>
+                    <a:noFill/>
+                    <a:ln w="9525">
+                      <a:noFill/>
+                      <a:headEnd/>
+                      <a:tailEnd/>
+                    </a:ln>
+                  </pic:spPr>
+                </pic:pic>
+              </a:graphicData>
+            </a:graphic>
+          </wp:inline>
+        </w:drawing>
+      </w:r>
+    </w:p>
+    <w:p>
+      <w:pPr>
+        <w:pStyle w:val="SourceCode"/>
+      </w:pPr>
+      <w:r>
+        <w:rPr>
+          <w:rStyle w:val="VerbatimChar"/>
+        </w:rPr>
+        <w:t xml:space="preserve">                      status_clean frequency percentage cumulative_perc</w:t>
+      </w:r>
+      <w:r>
+        <w:br/>
+      </w:r>
+      <w:r>
+        <w:rPr>
+          <w:rStyle w:val="VerbatimChar"/>
+        </w:rPr>
+        <w:t xml:space="preserve">1                   Non-Functional     29385      91.25           91.25</w:t>
+      </w:r>
+      <w:r>
+        <w:br/>
+      </w:r>
+      <w:r>
+        <w:rPr>
+          <w:rStyle w:val="VerbatimChar"/>
+        </w:rPr>
+        <w:t xml:space="preserve">2 Non-Functional due to dry season      2403       7.46           98.71</w:t>
+      </w:r>
+      <w:r>
+        <w:br/>
+      </w:r>
+      <w:r>
+        <w:rPr>
+          <w:rStyle w:val="VerbatimChar"/>
+        </w:rPr>
+        <w:t xml:space="preserve">3         Abandoned/Decommissioned       234       0.73           99.44</w:t>
+      </w:r>
+      <w:r>
+        <w:br/>
+      </w:r>
+      <w:r>
+        <w:rPr>
+          <w:rStyle w:val="VerbatimChar"/>
+        </w:rPr>
+        <w:t xml:space="preserve">4                        Abandoned       175       0.54           99.98</w:t>
+      </w:r>
+      <w:r>
+        <w:br/>
+      </w:r>
+      <w:r>
+        <w:rPr>
+          <w:rStyle w:val="VerbatimChar"/>
+        </w:rPr>
+        <w:t xml:space="preserve">5 Non functional due to dry season         7       0.02          100.00</w:t>
+      </w:r>
+    </w:p>
+    <w:p>
+      <w:pPr>
+        <w:pStyle w:val="SourceCode"/>
+      </w:pPr>
+      <w:r>
+        <w:rPr>
+          <w:rStyle w:val="FunctionTok"/>
+        </w:rPr>
+        <w:t xml:space="preserve">freq</w:t>
+      </w:r>
+      <w:r>
+        <w:rPr>
+          <w:rStyle w:val="NormalTok"/>
+        </w:rPr>
+        <w:t xml:space="preserve">(</w:t>
+      </w:r>
+      <w:r>
+        <w:rPr>
+          <w:rStyle w:val="AttributeTok"/>
+        </w:rPr>
+        <w:t xml:space="preserve">data =</w:t>
+      </w:r>
+      <w:r>
+        <w:rPr>
+          <w:rStyle w:val="NormalTok"/>
+        </w:rPr>
+        <w:t xml:space="preserve"> wp_unknown,</w:t>
+      </w:r>
+      <w:r>
+        <w:br/>
+      </w:r>
+      <w:r>
+        <w:rPr>
+          <w:rStyle w:val="NormalTok"/>
+        </w:rPr>
+        <w:t xml:space="preserve">     </w:t>
+      </w:r>
+      <w:r>
+        <w:rPr>
+          <w:rStyle w:val="AttributeTok"/>
+        </w:rPr>
+        <w:t xml:space="preserve">input =</w:t>
+      </w:r>
+      <w:r>
+        <w:rPr>
+          <w:rStyle w:val="NormalTok"/>
+        </w:rPr>
+        <w:t xml:space="preserve"> </w:t>
+      </w:r>
+      <w:r>
+        <w:rPr>
+          <w:rStyle w:val="StringTok"/>
+        </w:rPr>
+        <w:t xml:space="preserve">'status_clean'</w:t>
+      </w:r>
+      <w:r>
+        <w:rPr>
+          <w:rStyle w:val="NormalTok"/>
+        </w:rPr>
+        <w:t xml:space="preserve">)</w:t>
+      </w:r>
+    </w:p>
+    <w:p>
+      <w:pPr>
+        <w:pStyle w:val="FirstParagraph"/>
+      </w:pPr>
+      <w:r>
+        <w:drawing>
+          <wp:inline>
+            <wp:extent cx="4620126" cy="3696101"/>
+            <wp:effectExtent b="0" l="0" r="0" t="0"/>
+            <wp:docPr descr="" title="" id="63" name="Picture"/>
+            <a:graphic>
+              <a:graphicData uri="http://schemas.openxmlformats.org/drawingml/2006/picture">
+                <pic:pic>
+                  <pic:nvPicPr>
+                    <pic:cNvPr descr="In-class_Ex02_files/figure-docx/unnamed-chunk-17-3.png" id="64" name="Picture"/>
+                    <pic:cNvPicPr>
+                      <a:picLocks noChangeArrowheads="1" noChangeAspect="1"/>
+                    </pic:cNvPicPr>
+                  </pic:nvPicPr>
+                  <pic:blipFill>
+                    <a:blip r:embed="rId62"/>
+                    <a:stretch>
+                      <a:fillRect/>
+                    </a:stretch>
+                  </pic:blipFill>
+                  <pic:spPr bwMode="auto">
+                    <a:xfrm>
+                      <a:off x="0" y="0"/>
+                      <a:ext cx="4620126" cy="3696101"/>
+                    </a:xfrm>
+                    <a:prstGeom prst="rect">
+                      <a:avLst/>
+                    </a:prstGeom>
+                    <a:noFill/>
+                    <a:ln w="9525">
+                      <a:noFill/>
+                      <a:headEnd/>
+                      <a:tailEnd/>
+                    </a:ln>
+                  </pic:spPr>
+                </pic:pic>
+              </a:graphicData>
+            </a:graphic>
+          </wp:inline>
+        </w:drawing>
+      </w:r>
+    </w:p>
+    <w:p>
+      <w:pPr>
+        <w:pStyle w:val="SourceCode"/>
+      </w:pPr>
+      <w:r>
+        <w:rPr>
+          <w:rStyle w:val="VerbatimChar"/>
+        </w:rPr>
+        <w:t xml:space="preserve">  status_clean frequency percentage cumulative_perc</w:t>
+      </w:r>
+      <w:r>
+        <w:br/>
+      </w:r>
+      <w:r>
+        <w:rPr>
+          <w:rStyle w:val="VerbatimChar"/>
+        </w:rPr>
+        <w:t xml:space="preserve">1      unknown     10656        100             100</w:t>
+      </w:r>
+    </w:p>
+    <w:p>
+      <w:pPr>
+        <w:pStyle w:val="FirstParagraph"/>
+      </w:pPr>
+      <w:r>
+        <w:t xml:space="preserve">Performing Point-in-Polygon Count</w:t>
+      </w:r>
+    </w:p>
+    <w:p>
+      <w:pPr>
+        <w:pStyle w:val="BodyText"/>
+      </w:pPr>
+      <w:r>
+        <w:t xml:space="preserve">Next, we want to find the number of functional water points in each LGA as well as the number of total, functional, non-functional, and unknown water points in each LGA. This is performed in the following code chunk. First, it identifies the functional water points in each LGA by using st_intersects(). Next, length() is used to calculate the number of functional water points that fall inside each LGA.</w:t>
+      </w:r>
+    </w:p>
+    <w:p>
+      <w:pPr>
+        <w:pStyle w:val="SourceCode"/>
+      </w:pPr>
+      <w:r>
+        <w:rPr>
+          <w:rStyle w:val="NormalTok"/>
+        </w:rPr>
+        <w:t xml:space="preserve">NGA_wp </w:t>
+      </w:r>
+      <w:r>
+        <w:rPr>
+          <w:rStyle w:val="OtherTok"/>
+        </w:rPr>
+        <w:t xml:space="preserve">&lt;-</w:t>
+      </w:r>
+      <w:r>
+        <w:rPr>
+          <w:rStyle w:val="NormalTok"/>
+        </w:rPr>
+        <w:t xml:space="preserve"> NGA </w:t>
+      </w:r>
+      <w:r>
+        <w:rPr>
+          <w:rStyle w:val="SpecialCharTok"/>
+        </w:rPr>
+        <w:t xml:space="preserve">%&gt;%</w:t>
+      </w:r>
+      <w:r>
+        <w:rPr>
+          <w:rStyle w:val="NormalTok"/>
+        </w:rPr>
+        <w:t xml:space="preserve"> </w:t>
+      </w:r>
+      <w:r>
+        <w:br/>
+      </w:r>
+      <w:r>
+        <w:rPr>
+          <w:rStyle w:val="NormalTok"/>
+        </w:rPr>
+        <w:t xml:space="preserve">  </w:t>
+      </w:r>
+      <w:r>
+        <w:rPr>
+          <w:rStyle w:val="FunctionTok"/>
+        </w:rPr>
+        <w:t xml:space="preserve">mutate</w:t>
+      </w:r>
+      <w:r>
+        <w:rPr>
+          <w:rStyle w:val="NormalTok"/>
+        </w:rPr>
+        <w:t xml:space="preserve">(</w:t>
+      </w:r>
+      <w:r>
+        <w:rPr>
+          <w:rStyle w:val="StringTok"/>
+        </w:rPr>
+        <w:t xml:space="preserve">`</w:t>
+      </w:r>
+      <w:r>
+        <w:rPr>
+          <w:rStyle w:val="AttributeTok"/>
+        </w:rPr>
+        <w:t xml:space="preserve">total_wp</w:t>
+      </w:r>
+      <w:r>
+        <w:rPr>
+          <w:rStyle w:val="StringTok"/>
+        </w:rPr>
+        <w:t xml:space="preserve">`</w:t>
+      </w:r>
+      <w:r>
+        <w:rPr>
+          <w:rStyle w:val="NormalTok"/>
+        </w:rPr>
+        <w:t xml:space="preserve"> </w:t>
+      </w:r>
+      <w:r>
+        <w:rPr>
+          <w:rStyle w:val="OtherTok"/>
+        </w:rPr>
+        <w:t xml:space="preserve">=</w:t>
+      </w:r>
+      <w:r>
+        <w:rPr>
+          <w:rStyle w:val="NormalTok"/>
+        </w:rPr>
+        <w:t xml:space="preserve"> </w:t>
+      </w:r>
+      <w:r>
+        <w:rPr>
+          <w:rStyle w:val="FunctionTok"/>
+        </w:rPr>
+        <w:t xml:space="preserve">lengths</w:t>
+      </w:r>
+      <w:r>
+        <w:rPr>
+          <w:rStyle w:val="NormalTok"/>
+        </w:rPr>
+        <w:t xml:space="preserve">(</w:t>
+      </w:r>
+      <w:r>
+        <w:br/>
+      </w:r>
+      <w:r>
+        <w:rPr>
+          <w:rStyle w:val="NormalTok"/>
+        </w:rPr>
+        <w:t xml:space="preserve">    </w:t>
+      </w:r>
+      <w:r>
+        <w:rPr>
+          <w:rStyle w:val="FunctionTok"/>
+        </w:rPr>
+        <w:t xml:space="preserve">st_intersects</w:t>
+      </w:r>
+      <w:r>
+        <w:rPr>
+          <w:rStyle w:val="NormalTok"/>
+        </w:rPr>
+        <w:t xml:space="preserve">(NGA, wp_sf_nga))) </w:t>
+      </w:r>
+      <w:r>
+        <w:rPr>
+          <w:rStyle w:val="SpecialCharTok"/>
+        </w:rPr>
+        <w:t xml:space="preserve">%&gt;%</w:t>
+      </w:r>
+      <w:r>
+        <w:br/>
+      </w:r>
+      <w:r>
+        <w:rPr>
+          <w:rStyle w:val="NormalTok"/>
+        </w:rPr>
+        <w:t xml:space="preserve">  </w:t>
+      </w:r>
+      <w:r>
+        <w:rPr>
+          <w:rStyle w:val="FunctionTok"/>
+        </w:rPr>
+        <w:t xml:space="preserve">mutate</w:t>
+      </w:r>
+      <w:r>
+        <w:rPr>
+          <w:rStyle w:val="NormalTok"/>
+        </w:rPr>
+        <w:t xml:space="preserve">(</w:t>
+      </w:r>
+      <w:r>
+        <w:rPr>
+          <w:rStyle w:val="StringTok"/>
+        </w:rPr>
+        <w:t xml:space="preserve">`</w:t>
+      </w:r>
+      <w:r>
+        <w:rPr>
+          <w:rStyle w:val="AttributeTok"/>
+        </w:rPr>
+        <w:t xml:space="preserve">wp_functional</w:t>
+      </w:r>
+      <w:r>
+        <w:rPr>
+          <w:rStyle w:val="StringTok"/>
+        </w:rPr>
+        <w:t xml:space="preserve">`</w:t>
+      </w:r>
+      <w:r>
+        <w:rPr>
+          <w:rStyle w:val="NormalTok"/>
+        </w:rPr>
+        <w:t xml:space="preserve"> </w:t>
+      </w:r>
+      <w:r>
+        <w:rPr>
+          <w:rStyle w:val="OtherTok"/>
+        </w:rPr>
+        <w:t xml:space="preserve">=</w:t>
+      </w:r>
+      <w:r>
+        <w:rPr>
+          <w:rStyle w:val="NormalTok"/>
+        </w:rPr>
+        <w:t xml:space="preserve"> </w:t>
+      </w:r>
+      <w:r>
+        <w:rPr>
+          <w:rStyle w:val="FunctionTok"/>
+        </w:rPr>
+        <w:t xml:space="preserve">lengths</w:t>
+      </w:r>
+      <w:r>
+        <w:rPr>
+          <w:rStyle w:val="NormalTok"/>
+        </w:rPr>
+        <w:t xml:space="preserve">(</w:t>
+      </w:r>
+      <w:r>
+        <w:br/>
+      </w:r>
+      <w:r>
+        <w:rPr>
+          <w:rStyle w:val="NormalTok"/>
+        </w:rPr>
+        <w:t xml:space="preserve">    </w:t>
+      </w:r>
+      <w:r>
+        <w:rPr>
+          <w:rStyle w:val="FunctionTok"/>
+        </w:rPr>
+        <w:t xml:space="preserve">st_intersects</w:t>
+      </w:r>
+      <w:r>
+        <w:rPr>
+          <w:rStyle w:val="NormalTok"/>
+        </w:rPr>
+        <w:t xml:space="preserve">(NGA, wp_functional))) </w:t>
+      </w:r>
+      <w:r>
+        <w:rPr>
+          <w:rStyle w:val="SpecialCharTok"/>
+        </w:rPr>
+        <w:t xml:space="preserve">%&gt;%</w:t>
+      </w:r>
+      <w:r>
+        <w:br/>
+      </w:r>
+      <w:r>
+        <w:rPr>
+          <w:rStyle w:val="NormalTok"/>
+        </w:rPr>
+        <w:t xml:space="preserve">  </w:t>
+      </w:r>
+      <w:r>
+        <w:rPr>
+          <w:rStyle w:val="FunctionTok"/>
+        </w:rPr>
+        <w:t xml:space="preserve">mutate</w:t>
+      </w:r>
+      <w:r>
+        <w:rPr>
+          <w:rStyle w:val="NormalTok"/>
+        </w:rPr>
+        <w:t xml:space="preserve">(</w:t>
+      </w:r>
+      <w:r>
+        <w:rPr>
+          <w:rStyle w:val="StringTok"/>
+        </w:rPr>
+        <w:t xml:space="preserve">`</w:t>
+      </w:r>
+      <w:r>
+        <w:rPr>
+          <w:rStyle w:val="AttributeTok"/>
+        </w:rPr>
+        <w:t xml:space="preserve">wp_nonfunctional</w:t>
+      </w:r>
+      <w:r>
+        <w:rPr>
+          <w:rStyle w:val="StringTok"/>
+        </w:rPr>
+        <w:t xml:space="preserve">`</w:t>
+      </w:r>
+      <w:r>
+        <w:rPr>
+          <w:rStyle w:val="NormalTok"/>
+        </w:rPr>
+        <w:t xml:space="preserve"> </w:t>
+      </w:r>
+      <w:r>
+        <w:rPr>
+          <w:rStyle w:val="OtherTok"/>
+        </w:rPr>
+        <w:t xml:space="preserve">=</w:t>
+      </w:r>
+      <w:r>
+        <w:rPr>
+          <w:rStyle w:val="NormalTok"/>
+        </w:rPr>
+        <w:t xml:space="preserve"> </w:t>
+      </w:r>
+      <w:r>
+        <w:rPr>
+          <w:rStyle w:val="FunctionTok"/>
+        </w:rPr>
+        <w:t xml:space="preserve">lengths</w:t>
+      </w:r>
+      <w:r>
+        <w:rPr>
+          <w:rStyle w:val="NormalTok"/>
+        </w:rPr>
+        <w:t xml:space="preserve">(</w:t>
+      </w:r>
+      <w:r>
+        <w:br/>
+      </w:r>
+      <w:r>
+        <w:rPr>
+          <w:rStyle w:val="NormalTok"/>
+        </w:rPr>
+        <w:t xml:space="preserve">    </w:t>
+      </w:r>
+      <w:r>
+        <w:rPr>
+          <w:rStyle w:val="FunctionTok"/>
+        </w:rPr>
+        <w:t xml:space="preserve">st_intersects</w:t>
+      </w:r>
+      <w:r>
+        <w:rPr>
+          <w:rStyle w:val="NormalTok"/>
+        </w:rPr>
+        <w:t xml:space="preserve">(NGA, wp_nonfunctional))) </w:t>
+      </w:r>
+      <w:r>
+        <w:rPr>
+          <w:rStyle w:val="SpecialCharTok"/>
+        </w:rPr>
+        <w:t xml:space="preserve">%&gt;%</w:t>
+      </w:r>
+      <w:r>
+        <w:br/>
+      </w:r>
+      <w:r>
+        <w:rPr>
+          <w:rStyle w:val="NormalTok"/>
+        </w:rPr>
+        <w:t xml:space="preserve">  </w:t>
+      </w:r>
+      <w:r>
+        <w:rPr>
+          <w:rStyle w:val="FunctionTok"/>
+        </w:rPr>
+        <w:t xml:space="preserve">mutate</w:t>
+      </w:r>
+      <w:r>
+        <w:rPr>
+          <w:rStyle w:val="NormalTok"/>
+        </w:rPr>
+        <w:t xml:space="preserve">(</w:t>
+      </w:r>
+      <w:r>
+        <w:rPr>
+          <w:rStyle w:val="StringTok"/>
+        </w:rPr>
+        <w:t xml:space="preserve">`</w:t>
+      </w:r>
+      <w:r>
+        <w:rPr>
+          <w:rStyle w:val="AttributeTok"/>
+        </w:rPr>
+        <w:t xml:space="preserve">wp_unknown</w:t>
+      </w:r>
+      <w:r>
+        <w:rPr>
+          <w:rStyle w:val="StringTok"/>
+        </w:rPr>
+        <w:t xml:space="preserve">`</w:t>
+      </w:r>
+      <w:r>
+        <w:rPr>
+          <w:rStyle w:val="NormalTok"/>
+        </w:rPr>
+        <w:t xml:space="preserve"> </w:t>
+      </w:r>
+      <w:r>
+        <w:rPr>
+          <w:rStyle w:val="OtherTok"/>
+        </w:rPr>
+        <w:t xml:space="preserve">=</w:t>
+      </w:r>
+      <w:r>
+        <w:rPr>
+          <w:rStyle w:val="NormalTok"/>
+        </w:rPr>
+        <w:t xml:space="preserve"> </w:t>
+      </w:r>
+      <w:r>
+        <w:rPr>
+          <w:rStyle w:val="FunctionTok"/>
+        </w:rPr>
+        <w:t xml:space="preserve">lengths</w:t>
+      </w:r>
+      <w:r>
+        <w:rPr>
+          <w:rStyle w:val="NormalTok"/>
+        </w:rPr>
+        <w:t xml:space="preserve">(</w:t>
+      </w:r>
+      <w:r>
+        <w:br/>
+      </w:r>
+      <w:r>
+        <w:rPr>
+          <w:rStyle w:val="NormalTok"/>
+        </w:rPr>
+        <w:t xml:space="preserve">    </w:t>
+      </w:r>
+      <w:r>
+        <w:rPr>
+          <w:rStyle w:val="FunctionTok"/>
+        </w:rPr>
+        <w:t xml:space="preserve">st_intersects</w:t>
+      </w:r>
+      <w:r>
+        <w:rPr>
+          <w:rStyle w:val="NormalTok"/>
+        </w:rPr>
+        <w:t xml:space="preserve">(NGA, wp_unknown)))</w:t>
+      </w:r>
+    </w:p>
+    <w:p>
+      <w:pPr>
+        <w:pStyle w:val="SourceCode"/>
+      </w:pPr>
+      <w:r>
+        <w:rPr>
+          <w:rStyle w:val="FunctionTok"/>
+        </w:rPr>
+        <w:t xml:space="preserve">write_rds</w:t>
+      </w:r>
+      <w:r>
+        <w:rPr>
+          <w:rStyle w:val="NormalTok"/>
+        </w:rPr>
+        <w:t xml:space="preserve">(NGA_wp, </w:t>
+      </w:r>
+      <w:r>
+        <w:rPr>
+          <w:rStyle w:val="StringTok"/>
+        </w:rPr>
+        <w:t xml:space="preserve">"data/rds/NGA_wp.rds"</w:t>
+      </w:r>
+      <w:r>
+        <w:rPr>
+          <w:rStyle w:val="NormalTok"/>
+        </w:rPr>
+        <w:t xml:space="preserve">)</w:t>
+      </w:r>
+    </w:p>
+    <w:p>
+      <w:pPr>
+        <w:pStyle w:val="SourceCode"/>
+      </w:pPr>
+      <w:r>
+        <w:rPr>
+          <w:rStyle w:val="FunctionTok"/>
+        </w:rPr>
+        <w:t xml:space="preserve">ggplot</w:t>
+      </w:r>
+      <w:r>
+        <w:rPr>
+          <w:rStyle w:val="NormalTok"/>
+        </w:rPr>
+        <w:t xml:space="preserve">(</w:t>
+      </w:r>
+      <w:r>
+        <w:rPr>
+          <w:rStyle w:val="AttributeTok"/>
+        </w:rPr>
+        <w:t xml:space="preserve">data =</w:t>
+      </w:r>
+      <w:r>
+        <w:rPr>
+          <w:rStyle w:val="NormalTok"/>
+        </w:rPr>
+        <w:t xml:space="preserve"> NGA_wp,</w:t>
+      </w:r>
+      <w:r>
+        <w:br/>
+      </w:r>
+      <w:r>
+        <w:rPr>
+          <w:rStyle w:val="NormalTok"/>
+        </w:rPr>
+        <w:t xml:space="preserve">       </w:t>
+      </w:r>
+      <w:r>
+        <w:rPr>
+          <w:rStyle w:val="FunctionTok"/>
+        </w:rPr>
+        <w:t xml:space="preserve">aes</w:t>
+      </w:r>
+      <w:r>
+        <w:rPr>
+          <w:rStyle w:val="NormalTok"/>
+        </w:rPr>
+        <w:t xml:space="preserve">(</w:t>
+      </w:r>
+      <w:r>
+        <w:rPr>
+          <w:rStyle w:val="AttributeTok"/>
+        </w:rPr>
+        <w:t xml:space="preserve">x =</w:t>
+      </w:r>
+      <w:r>
+        <w:rPr>
+          <w:rStyle w:val="NormalTok"/>
+        </w:rPr>
+        <w:t xml:space="preserve"> total_wp)) </w:t>
+      </w:r>
+      <w:r>
+        <w:rPr>
+          <w:rStyle w:val="SpecialCharTok"/>
+        </w:rPr>
+        <w:t xml:space="preserve">+</w:t>
+      </w:r>
+      <w:r>
+        <w:rPr>
+          <w:rStyle w:val="NormalTok"/>
+        </w:rPr>
+        <w:t xml:space="preserve"> </w:t>
+      </w:r>
+      <w:r>
+        <w:br/>
+      </w:r>
+      <w:r>
+        <w:rPr>
+          <w:rStyle w:val="NormalTok"/>
+        </w:rPr>
+        <w:t xml:space="preserve">  </w:t>
+      </w:r>
+      <w:r>
+        <w:rPr>
+          <w:rStyle w:val="FunctionTok"/>
+        </w:rPr>
+        <w:t xml:space="preserve">geom_histogram</w:t>
+      </w:r>
+      <w:r>
+        <w:rPr>
+          <w:rStyle w:val="NormalTok"/>
+        </w:rPr>
+        <w:t xml:space="preserve">(</w:t>
+      </w:r>
+      <w:r>
+        <w:rPr>
+          <w:rStyle w:val="AttributeTok"/>
+        </w:rPr>
+        <w:t xml:space="preserve">bins=</w:t>
+      </w:r>
+      <w:r>
+        <w:rPr>
+          <w:rStyle w:val="DecValTok"/>
+        </w:rPr>
+        <w:t xml:space="preserve">20</w:t>
+      </w:r>
+      <w:r>
+        <w:rPr>
+          <w:rStyle w:val="NormalTok"/>
+        </w:rPr>
+        <w:t xml:space="preserve">,</w:t>
+      </w:r>
+      <w:r>
+        <w:br/>
+      </w:r>
+      <w:r>
+        <w:rPr>
+          <w:rStyle w:val="NormalTok"/>
+        </w:rPr>
+        <w:t xml:space="preserve">                 </w:t>
+      </w:r>
+      <w:r>
+        <w:rPr>
+          <w:rStyle w:val="AttributeTok"/>
+        </w:rPr>
+        <w:t xml:space="preserve">color=</w:t>
+      </w:r>
+      <w:r>
+        <w:rPr>
+          <w:rStyle w:val="StringTok"/>
+        </w:rPr>
+        <w:t xml:space="preserve">"black"</w:t>
+      </w:r>
+      <w:r>
+        <w:rPr>
+          <w:rStyle w:val="NormalTok"/>
+        </w:rPr>
+        <w:t xml:space="preserve">,</w:t>
+      </w:r>
+      <w:r>
+        <w:br/>
+      </w:r>
+      <w:r>
+        <w:rPr>
+          <w:rStyle w:val="NormalTok"/>
+        </w:rPr>
+        <w:t xml:space="preserve">                 </w:t>
+      </w:r>
+      <w:r>
+        <w:rPr>
+          <w:rStyle w:val="AttributeTok"/>
+        </w:rPr>
+        <w:t xml:space="preserve">fill=</w:t>
+      </w:r>
+      <w:r>
+        <w:rPr>
+          <w:rStyle w:val="StringTok"/>
+        </w:rPr>
+        <w:t xml:space="preserve">"light blue"</w:t>
+      </w:r>
+      <w:r>
+        <w:rPr>
+          <w:rStyle w:val="NormalTok"/>
+        </w:rPr>
+        <w:t xml:space="preserve">) </w:t>
+      </w:r>
+      <w:r>
+        <w:rPr>
+          <w:rStyle w:val="SpecialCharTok"/>
+        </w:rPr>
+        <w:t xml:space="preserve">+</w:t>
+      </w:r>
+      <w:r>
+        <w:br/>
+      </w:r>
+      <w:r>
+        <w:rPr>
+          <w:rStyle w:val="NormalTok"/>
+        </w:rPr>
+        <w:t xml:space="preserve">  </w:t>
+      </w:r>
+      <w:r>
+        <w:rPr>
+          <w:rStyle w:val="FunctionTok"/>
+        </w:rPr>
+        <w:t xml:space="preserve">geom_vline</w:t>
+      </w:r>
+      <w:r>
+        <w:rPr>
+          <w:rStyle w:val="NormalTok"/>
+        </w:rPr>
+        <w:t xml:space="preserve">(</w:t>
+      </w:r>
+      <w:r>
+        <w:rPr>
+          <w:rStyle w:val="FunctionTok"/>
+        </w:rPr>
+        <w:t xml:space="preserve">aes</w:t>
+      </w:r>
+      <w:r>
+        <w:rPr>
+          <w:rStyle w:val="NormalTok"/>
+        </w:rPr>
+        <w:t xml:space="preserve">(</w:t>
+      </w:r>
+      <w:r>
+        <w:rPr>
+          <w:rStyle w:val="AttributeTok"/>
+        </w:rPr>
+        <w:t xml:space="preserve">xintercept=</w:t>
+      </w:r>
+      <w:r>
+        <w:rPr>
+          <w:rStyle w:val="FunctionTok"/>
+        </w:rPr>
+        <w:t xml:space="preserve">mean</w:t>
+      </w:r>
+      <w:r>
+        <w:rPr>
+          <w:rStyle w:val="NormalTok"/>
+        </w:rPr>
+        <w:t xml:space="preserve">(</w:t>
+      </w:r>
+      <w:r>
+        <w:br/>
+      </w:r>
+      <w:r>
+        <w:rPr>
+          <w:rStyle w:val="NormalTok"/>
+        </w:rPr>
+        <w:t xml:space="preserve">    total_wp, </w:t>
+      </w:r>
+      <w:r>
+        <w:rPr>
+          <w:rStyle w:val="AttributeTok"/>
+        </w:rPr>
+        <w:t xml:space="preserve">na.rm=</w:t>
+      </w:r>
+      <w:r>
+        <w:rPr>
+          <w:rStyle w:val="NormalTok"/>
+        </w:rPr>
+        <w:t xml:space="preserve">T)),</w:t>
+      </w:r>
+      <w:r>
+        <w:br/>
+      </w:r>
+      <w:r>
+        <w:rPr>
+          <w:rStyle w:val="NormalTok"/>
+        </w:rPr>
+        <w:t xml:space="preserve">             </w:t>
+      </w:r>
+      <w:r>
+        <w:rPr>
+          <w:rStyle w:val="AttributeTok"/>
+        </w:rPr>
+        <w:t xml:space="preserve">color=</w:t>
+      </w:r>
+      <w:r>
+        <w:rPr>
+          <w:rStyle w:val="StringTok"/>
+        </w:rPr>
+        <w:t xml:space="preserve">"red"</w:t>
+      </w:r>
+      <w:r>
+        <w:rPr>
+          <w:rStyle w:val="NormalTok"/>
+        </w:rPr>
+        <w:t xml:space="preserve">, </w:t>
+      </w:r>
+      <w:r>
+        <w:br/>
+      </w:r>
+      <w:r>
+        <w:rPr>
+          <w:rStyle w:val="NormalTok"/>
+        </w:rPr>
+        <w:t xml:space="preserve">             </w:t>
+      </w:r>
+      <w:r>
+        <w:rPr>
+          <w:rStyle w:val="AttributeTok"/>
+        </w:rPr>
+        <w:t xml:space="preserve">linetype=</w:t>
+      </w:r>
+      <w:r>
+        <w:rPr>
+          <w:rStyle w:val="StringTok"/>
+        </w:rPr>
+        <w:t xml:space="preserve">"dashed"</w:t>
+      </w:r>
+      <w:r>
+        <w:rPr>
+          <w:rStyle w:val="NormalTok"/>
+        </w:rPr>
+        <w:t xml:space="preserve">, </w:t>
+      </w:r>
+      <w:r>
+        <w:br/>
+      </w:r>
+      <w:r>
+        <w:rPr>
+          <w:rStyle w:val="NormalTok"/>
+        </w:rPr>
+        <w:t xml:space="preserve">             </w:t>
+      </w:r>
+      <w:r>
+        <w:rPr>
+          <w:rStyle w:val="AttributeTok"/>
+        </w:rPr>
+        <w:t xml:space="preserve">size=</w:t>
+      </w:r>
+      <w:r>
+        <w:rPr>
+          <w:rStyle w:val="FloatTok"/>
+        </w:rPr>
+        <w:t xml:space="preserve">0.8</w:t>
+      </w:r>
+      <w:r>
+        <w:rPr>
+          <w:rStyle w:val="NormalTok"/>
+        </w:rPr>
+        <w:t xml:space="preserve">) </w:t>
+      </w:r>
+      <w:r>
+        <w:rPr>
+          <w:rStyle w:val="SpecialCharTok"/>
+        </w:rPr>
+        <w:t xml:space="preserve">+</w:t>
+      </w:r>
+      <w:r>
+        <w:br/>
+      </w:r>
+      <w:r>
+        <w:rPr>
+          <w:rStyle w:val="NormalTok"/>
+        </w:rPr>
+        <w:t xml:space="preserve">  </w:t>
+      </w:r>
+      <w:r>
+        <w:rPr>
+          <w:rStyle w:val="FunctionTok"/>
+        </w:rPr>
+        <w:t xml:space="preserve">ggtitle</w:t>
+      </w:r>
+      <w:r>
+        <w:rPr>
+          <w:rStyle w:val="NormalTok"/>
+        </w:rPr>
+        <w:t xml:space="preserve">(</w:t>
+      </w:r>
+      <w:r>
+        <w:rPr>
+          <w:rStyle w:val="StringTok"/>
+        </w:rPr>
+        <w:t xml:space="preserve">"Distribution of total water points by LGA"</w:t>
+      </w:r>
+      <w:r>
+        <w:rPr>
+          <w:rStyle w:val="NormalTok"/>
+        </w:rPr>
+        <w:t xml:space="preserve">) </w:t>
+      </w:r>
+      <w:r>
+        <w:rPr>
+          <w:rStyle w:val="SpecialCharTok"/>
+        </w:rPr>
+        <w:t xml:space="preserve">+</w:t>
+      </w:r>
+      <w:r>
+        <w:br/>
+      </w:r>
+      <w:r>
+        <w:rPr>
+          <w:rStyle w:val="NormalTok"/>
+        </w:rPr>
+        <w:t xml:space="preserve">  </w:t>
+      </w:r>
+      <w:r>
+        <w:rPr>
+          <w:rStyle w:val="FunctionTok"/>
+        </w:rPr>
+        <w:t xml:space="preserve">xlab</w:t>
+      </w:r>
+      <w:r>
+        <w:rPr>
+          <w:rStyle w:val="NormalTok"/>
+        </w:rPr>
+        <w:t xml:space="preserve">(</w:t>
+      </w:r>
+      <w:r>
+        <w:rPr>
+          <w:rStyle w:val="StringTok"/>
+        </w:rPr>
+        <w:t xml:space="preserve">"No. of water points"</w:t>
+      </w:r>
+      <w:r>
+        <w:rPr>
+          <w:rStyle w:val="NormalTok"/>
+        </w:rPr>
+        <w:t xml:space="preserve">) </w:t>
+      </w:r>
+      <w:r>
+        <w:rPr>
+          <w:rStyle w:val="SpecialCharTok"/>
+        </w:rPr>
+        <w:t xml:space="preserve">+</w:t>
+      </w:r>
+      <w:r>
+        <w:br/>
+      </w:r>
+      <w:r>
+        <w:rPr>
+          <w:rStyle w:val="NormalTok"/>
+        </w:rPr>
+        <w:t xml:space="preserve">  </w:t>
+      </w:r>
+      <w:r>
+        <w:rPr>
+          <w:rStyle w:val="FunctionTok"/>
+        </w:rPr>
+        <w:t xml:space="preserve">ylab</w:t>
+      </w:r>
+      <w:r>
+        <w:rPr>
+          <w:rStyle w:val="NormalTok"/>
+        </w:rPr>
+        <w:t xml:space="preserve">(</w:t>
+      </w:r>
+      <w:r>
+        <w:rPr>
+          <w:rStyle w:val="StringTok"/>
+        </w:rPr>
+        <w:t xml:space="preserve">"No. of</w:t>
+      </w:r>
+      <w:r>
+        <w:rPr>
+          <w:rStyle w:val="SpecialCharTok"/>
+        </w:rPr>
+        <w:t xml:space="preserve">\n</w:t>
+      </w:r>
+      <w:r>
+        <w:rPr>
+          <w:rStyle w:val="StringTok"/>
+        </w:rPr>
+        <w:t xml:space="preserve">LGAs"</w:t>
+      </w:r>
+      <w:r>
+        <w:rPr>
+          <w:rStyle w:val="NormalTok"/>
+        </w:rPr>
+        <w:t xml:space="preserve">) </w:t>
+      </w:r>
+      <w:r>
+        <w:rPr>
+          <w:rStyle w:val="SpecialCharTok"/>
+        </w:rPr>
+        <w:t xml:space="preserve">+</w:t>
+      </w:r>
+      <w:r>
+        <w:br/>
+      </w:r>
+      <w:r>
+        <w:rPr>
+          <w:rStyle w:val="NormalTok"/>
+        </w:rPr>
+        <w:t xml:space="preserve">  </w:t>
+      </w:r>
+      <w:r>
+        <w:rPr>
+          <w:rStyle w:val="FunctionTok"/>
+        </w:rPr>
+        <w:t xml:space="preserve">theme</w:t>
+      </w:r>
+      <w:r>
+        <w:rPr>
+          <w:rStyle w:val="NormalTok"/>
+        </w:rPr>
+        <w:t xml:space="preserve">(</w:t>
+      </w:r>
+      <w:r>
+        <w:rPr>
+          <w:rStyle w:val="AttributeTok"/>
+        </w:rPr>
+        <w:t xml:space="preserve">axis.title.y=</w:t>
+      </w:r>
+      <w:r>
+        <w:rPr>
+          <w:rStyle w:val="FunctionTok"/>
+        </w:rPr>
+        <w:t xml:space="preserve">element_text</w:t>
+      </w:r>
+      <w:r>
+        <w:rPr>
+          <w:rStyle w:val="NormalTok"/>
+        </w:rPr>
+        <w:t xml:space="preserve">(</w:t>
+      </w:r>
+      <w:r>
+        <w:rPr>
+          <w:rStyle w:val="AttributeTok"/>
+        </w:rPr>
+        <w:t xml:space="preserve">angle =</w:t>
+      </w:r>
+      <w:r>
+        <w:rPr>
+          <w:rStyle w:val="NormalTok"/>
+        </w:rPr>
+        <w:t xml:space="preserve"> </w:t>
+      </w:r>
+      <w:r>
+        <w:rPr>
+          <w:rStyle w:val="DecValTok"/>
+        </w:rPr>
+        <w:t xml:space="preserve">0</w:t>
+      </w:r>
+      <w:r>
+        <w:rPr>
+          <w:rStyle w:val="NormalTok"/>
+        </w:rPr>
+        <w:t xml:space="preserve">))</w:t>
+      </w:r>
+    </w:p>
+    <w:p>
+      <w:pPr>
+        <w:pStyle w:val="FirstParagraph"/>
+      </w:pPr>
+      <w:r>
+        <w:drawing>
+          <wp:inline>
+            <wp:extent cx="4620126" cy="3696101"/>
+            <wp:effectExtent b="0" l="0" r="0" t="0"/>
+            <wp:docPr descr="" title="" id="66" name="Picture"/>
+            <a:graphic>
+              <a:graphicData uri="http://schemas.openxmlformats.org/drawingml/2006/picture">
+                <pic:pic>
+                  <pic:nvPicPr>
+                    <pic:cNvPr descr="In-class_Ex02_files/figure-docx/unnamed-chunk-20-1.png" id="67" name="Picture"/>
+                    <pic:cNvPicPr>
+                      <a:picLocks noChangeArrowheads="1" noChangeAspect="1"/>
+                    </pic:cNvPicPr>
+                  </pic:nvPicPr>
+                  <pic:blipFill>
+                    <a:blip r:embed="rId65"/>
+                    <a:stretch>
+                      <a:fillRect/>
+                    </a:stretch>
+                  </pic:blipFill>
+                  <pic:spPr bwMode="auto">
+                    <a:xfrm>
+                      <a:off x="0" y="0"/>
+                      <a:ext cx="4620126" cy="3696101"/>
+                    </a:xfrm>
+                    <a:prstGeom prst="rect">
+                      <a:avLst/>
+                    </a:prstGeom>
+                    <a:noFill/>
+                    <a:ln w="9525">
+                      <a:noFill/>
+                      <a:headEnd/>
+                      <a:tailEnd/>
+                    </a:ln>
+                  </pic:spPr>
+                </pic:pic>
+              </a:graphicData>
+            </a:graphic>
+          </wp:inline>
+        </w:drawing>
+      </w:r>
+    </w:p>
+    <w:bookmarkEnd w:id="68"/>
     <w:sectPr/>
   </w:body>
 </w:document>

</xml_diff>